<commit_message>
lab5 report sequential by jiachenghao
</commit_message>
<xml_diff>
--- a/Lab5/Lab5.docx
+++ b/Lab5/Lab5.docx
@@ -14724,7 +14724,7 @@
         </w:numPr>
         <w:ind w:firstLineChars="0"/>
         <w:rPr>
-          <w:rFonts w:eastAsiaTheme="minorEastAsia"/>
+          <w:rFonts w:eastAsiaTheme="minorEastAsia" w:hint="eastAsia"/>
           <w:color w:val="auto"/>
         </w:rPr>
       </w:pPr>
@@ -14735,91 +14735,986 @@
         </w:rPr>
         <w:t>实验流水账</w:t>
       </w:r>
-      <w:r>
-        <w:rPr>
-          <w:rFonts w:eastAsia="黑体" w:hint="eastAsia"/>
-          <w:sz w:val="28"/>
-        </w:rPr>
-        <w:t>(</w:t>
-      </w:r>
-      <w:r>
-        <w:rPr>
-          <w:rFonts w:eastAsia="黑体"/>
-          <w:sz w:val="28"/>
-        </w:rPr>
-        <w:t>???</w:t>
-      </w:r>
-      <w:r>
-        <w:rPr>
-          <w:rFonts w:eastAsia="黑体" w:hint="eastAsia"/>
-          <w:sz w:val="28"/>
-        </w:rPr>
-        <w:t>)</w:t>
-      </w:r>
     </w:p>
     <w:p>
       <w:pPr>
+        <w:spacing w:line="360" w:lineRule="auto"/>
+        <w:ind w:firstLineChars="100" w:firstLine="210"/>
+        <w:rPr>
+          <w:rFonts w:ascii="Times New Roman" w:eastAsia="宋体" w:hAnsi="Times New Roman" w:hint="eastAsia"/>
+          <w:color w:val="auto"/>
+        </w:rPr>
+      </w:pPr>
+      <w:r>
+        <w:rPr>
+          <w:rFonts w:ascii="Times New Roman" w:eastAsia="宋体" w:hAnsi="Times New Roman" w:hint="eastAsia"/>
+          <w:color w:val="auto"/>
+        </w:rPr>
+        <w:t>贾城昊</w:t>
+      </w:r>
+    </w:p>
+    <w:p>
+      <w:pPr>
+        <w:spacing w:line="360" w:lineRule="auto"/>
+        <w:ind w:leftChars="100" w:left="1050" w:hangingChars="400" w:hanging="840"/>
+        <w:rPr>
+          <w:rFonts w:ascii="Times New Roman" w:eastAsia="宋体" w:hAnsi="Times New Roman"/>
+          <w:color w:val="auto"/>
+        </w:rPr>
+      </w:pPr>
+      <w:r>
+        <w:rPr>
+          <w:rFonts w:ascii="Times New Roman" w:eastAsia="宋体" w:hAnsi="Times New Roman" w:hint="eastAsia"/>
+          <w:color w:val="auto"/>
+        </w:rPr>
+        <w:t>2023</w:t>
+      </w:r>
+      <w:r>
+        <w:rPr>
+          <w:rFonts w:ascii="Times New Roman" w:eastAsia="宋体" w:hAnsi="Times New Roman" w:hint="eastAsia"/>
+          <w:color w:val="auto"/>
+        </w:rPr>
+        <w:t>年</w:t>
+      </w:r>
+      <w:r>
+        <w:rPr>
+          <w:rFonts w:ascii="Times New Roman" w:eastAsia="宋体" w:hAnsi="Times New Roman" w:hint="eastAsia"/>
+          <w:color w:val="auto"/>
+        </w:rPr>
+        <w:t>10</w:t>
+      </w:r>
+      <w:r>
+        <w:rPr>
+          <w:rFonts w:ascii="Times New Roman" w:eastAsia="宋体" w:hAnsi="Times New Roman" w:hint="eastAsia"/>
+          <w:color w:val="auto"/>
+        </w:rPr>
+        <w:t>月</w:t>
+      </w:r>
+      <w:r>
+        <w:rPr>
+          <w:rFonts w:ascii="Times New Roman" w:eastAsia="宋体" w:hAnsi="Times New Roman" w:hint="eastAsia"/>
+          <w:color w:val="auto"/>
+        </w:rPr>
+        <w:t>13</w:t>
+      </w:r>
+      <w:r>
+        <w:rPr>
+          <w:rFonts w:ascii="Times New Roman" w:eastAsia="宋体" w:hAnsi="Times New Roman" w:hint="eastAsia"/>
+          <w:color w:val="auto"/>
+        </w:rPr>
+        <w:t>日</w:t>
+      </w:r>
+      <w:r>
+        <w:rPr>
+          <w:rFonts w:ascii="Times New Roman" w:eastAsia="宋体" w:hAnsi="Times New Roman" w:hint="eastAsia"/>
+          <w:color w:val="auto"/>
+        </w:rPr>
+        <w:t xml:space="preserve"> 19</w:t>
+      </w:r>
+      <w:r>
+        <w:rPr>
+          <w:rFonts w:ascii="Times New Roman" w:eastAsia="宋体" w:hAnsi="Times New Roman" w:hint="eastAsia"/>
+          <w:color w:val="auto"/>
+        </w:rPr>
+        <w:t>：</w:t>
+      </w:r>
+      <w:r>
+        <w:rPr>
+          <w:rFonts w:ascii="Times New Roman" w:eastAsia="宋体" w:hAnsi="Times New Roman" w:hint="eastAsia"/>
+          <w:color w:val="auto"/>
+        </w:rPr>
+        <w:t>00-21</w:t>
+      </w:r>
+      <w:r>
+        <w:rPr>
+          <w:rFonts w:ascii="Times New Roman" w:eastAsia="宋体" w:hAnsi="Times New Roman" w:hint="eastAsia"/>
+          <w:color w:val="auto"/>
+        </w:rPr>
+        <w:t>：</w:t>
+      </w:r>
+      <w:r>
+        <w:rPr>
+          <w:rFonts w:ascii="Times New Roman" w:eastAsia="宋体" w:hAnsi="Times New Roman" w:hint="eastAsia"/>
+          <w:color w:val="auto"/>
+        </w:rPr>
+        <w:t>00</w:t>
+      </w:r>
+      <w:r>
+        <w:rPr>
+          <w:rFonts w:ascii="Times New Roman" w:eastAsia="宋体" w:hAnsi="Times New Roman"/>
+          <w:color w:val="auto"/>
+        </w:rPr>
+        <w:t xml:space="preserve"> </w:t>
+      </w:r>
+      <w:r>
+        <w:rPr>
+          <w:rFonts w:ascii="Times New Roman" w:eastAsia="宋体" w:hAnsi="Times New Roman" w:hint="eastAsia"/>
+          <w:color w:val="auto"/>
+        </w:rPr>
+        <w:t>阅读讲义</w:t>
+      </w:r>
+    </w:p>
+    <w:p>
+      <w:pPr>
+        <w:spacing w:line="360" w:lineRule="auto"/>
+        <w:ind w:leftChars="100" w:left="1050" w:hangingChars="400" w:hanging="840"/>
+        <w:rPr>
+          <w:rFonts w:ascii="Times New Roman" w:eastAsia="宋体" w:hAnsi="Times New Roman"/>
+          <w:color w:val="auto"/>
+        </w:rPr>
+      </w:pPr>
+      <w:r>
+        <w:rPr>
+          <w:rFonts w:ascii="Times New Roman" w:eastAsia="宋体" w:hAnsi="Times New Roman" w:hint="eastAsia"/>
+          <w:color w:val="auto"/>
+        </w:rPr>
+        <w:t>2023</w:t>
+      </w:r>
+      <w:r>
+        <w:rPr>
+          <w:rFonts w:ascii="Times New Roman" w:eastAsia="宋体" w:hAnsi="Times New Roman" w:hint="eastAsia"/>
+          <w:color w:val="auto"/>
+        </w:rPr>
+        <w:t>年</w:t>
+      </w:r>
+      <w:r>
+        <w:rPr>
+          <w:rFonts w:ascii="Times New Roman" w:eastAsia="宋体" w:hAnsi="Times New Roman" w:hint="eastAsia"/>
+          <w:color w:val="auto"/>
+        </w:rPr>
+        <w:t>10</w:t>
+      </w:r>
+      <w:r>
+        <w:rPr>
+          <w:rFonts w:ascii="Times New Roman" w:eastAsia="宋体" w:hAnsi="Times New Roman" w:hint="eastAsia"/>
+          <w:color w:val="auto"/>
+        </w:rPr>
+        <w:t>月</w:t>
+      </w:r>
+      <w:r>
+        <w:rPr>
+          <w:rFonts w:ascii="Times New Roman" w:eastAsia="宋体" w:hAnsi="Times New Roman" w:hint="eastAsia"/>
+          <w:color w:val="auto"/>
+        </w:rPr>
+        <w:t>14</w:t>
+      </w:r>
+      <w:r>
+        <w:rPr>
+          <w:rFonts w:ascii="Times New Roman" w:eastAsia="宋体" w:hAnsi="Times New Roman" w:hint="eastAsia"/>
+          <w:color w:val="auto"/>
+        </w:rPr>
+        <w:t>日</w:t>
+      </w:r>
+      <w:r>
+        <w:rPr>
+          <w:rFonts w:ascii="Times New Roman" w:eastAsia="宋体" w:hAnsi="Times New Roman" w:hint="eastAsia"/>
+          <w:color w:val="auto"/>
+        </w:rPr>
+        <w:t xml:space="preserve"> </w:t>
+      </w:r>
+      <w:r>
+        <w:rPr>
+          <w:rFonts w:ascii="Times New Roman" w:eastAsia="宋体" w:hAnsi="Times New Roman"/>
+          <w:color w:val="auto"/>
+        </w:rPr>
+        <w:t>8</w:t>
+      </w:r>
+      <w:r>
+        <w:rPr>
+          <w:rFonts w:ascii="Times New Roman" w:eastAsia="宋体" w:hAnsi="Times New Roman" w:hint="eastAsia"/>
+          <w:color w:val="auto"/>
+        </w:rPr>
+        <w:t>：</w:t>
+      </w:r>
+      <w:r>
+        <w:rPr>
+          <w:rFonts w:ascii="Times New Roman" w:eastAsia="宋体" w:hAnsi="Times New Roman" w:hint="eastAsia"/>
+          <w:color w:val="auto"/>
+        </w:rPr>
+        <w:t>00-</w:t>
+      </w:r>
+      <w:r>
+        <w:rPr>
+          <w:rFonts w:ascii="Times New Roman" w:eastAsia="宋体" w:hAnsi="Times New Roman"/>
+          <w:color w:val="auto"/>
+        </w:rPr>
+        <w:t>11</w:t>
+      </w:r>
+      <w:r>
+        <w:rPr>
+          <w:rFonts w:ascii="Times New Roman" w:eastAsia="宋体" w:hAnsi="Times New Roman" w:hint="eastAsia"/>
+          <w:color w:val="auto"/>
+        </w:rPr>
+        <w:t>：</w:t>
+      </w:r>
+      <w:r>
+        <w:rPr>
+          <w:rFonts w:ascii="Times New Roman" w:eastAsia="宋体" w:hAnsi="Times New Roman" w:hint="eastAsia"/>
+          <w:color w:val="auto"/>
+        </w:rPr>
+        <w:t>00</w:t>
+      </w:r>
+      <w:r>
+        <w:rPr>
+          <w:rFonts w:ascii="Times New Roman" w:eastAsia="宋体" w:hAnsi="Times New Roman"/>
+          <w:color w:val="auto"/>
+        </w:rPr>
+        <w:t xml:space="preserve"> </w:t>
+      </w:r>
+      <w:r>
+        <w:rPr>
+          <w:rFonts w:ascii="Times New Roman" w:eastAsia="宋体" w:hAnsi="Times New Roman" w:hint="eastAsia"/>
+          <w:color w:val="auto"/>
+        </w:rPr>
+        <w:t>完成</w:t>
+      </w:r>
+      <w:r>
+        <w:rPr>
+          <w:rFonts w:ascii="Times New Roman" w:eastAsia="宋体" w:hAnsi="Times New Roman" w:hint="eastAsia"/>
+          <w:color w:val="auto"/>
+        </w:rPr>
+        <w:t>exp</w:t>
+      </w:r>
+      <w:r>
+        <w:rPr>
+          <w:rFonts w:ascii="Times New Roman" w:eastAsia="宋体" w:hAnsi="Times New Roman"/>
+          <w:color w:val="auto"/>
+        </w:rPr>
+        <w:t>10</w:t>
+      </w:r>
+      <w:r>
+        <w:rPr>
+          <w:rFonts w:ascii="Times New Roman" w:eastAsia="宋体" w:hAnsi="Times New Roman" w:hint="eastAsia"/>
+          <w:color w:val="auto"/>
+        </w:rPr>
+        <w:t>的译码逻辑部分</w:t>
+      </w:r>
+      <w:r>
+        <w:rPr>
+          <w:rFonts w:ascii="Times New Roman" w:eastAsia="宋体" w:hAnsi="Times New Roman" w:hint="eastAsia"/>
+          <w:color w:val="auto"/>
+        </w:rPr>
+        <w:t>大致逻辑</w:t>
+      </w:r>
+    </w:p>
+    <w:p>
+      <w:pPr>
+        <w:spacing w:line="360" w:lineRule="auto"/>
+        <w:ind w:leftChars="100" w:left="1050" w:hangingChars="400" w:hanging="840"/>
+        <w:rPr>
+          <w:rFonts w:ascii="Times New Roman" w:eastAsia="宋体" w:hAnsi="Times New Roman" w:hint="eastAsia"/>
+          <w:color w:val="auto"/>
+        </w:rPr>
+      </w:pPr>
+      <w:r>
+        <w:rPr>
+          <w:rFonts w:ascii="Times New Roman" w:eastAsia="宋体" w:hAnsi="Times New Roman" w:hint="eastAsia"/>
+          <w:color w:val="auto"/>
+        </w:rPr>
+        <w:t>2023</w:t>
+      </w:r>
+      <w:r>
+        <w:rPr>
+          <w:rFonts w:ascii="Times New Roman" w:eastAsia="宋体" w:hAnsi="Times New Roman" w:hint="eastAsia"/>
+          <w:color w:val="auto"/>
+        </w:rPr>
+        <w:t>年</w:t>
+      </w:r>
+      <w:r>
+        <w:rPr>
+          <w:rFonts w:ascii="Times New Roman" w:eastAsia="宋体" w:hAnsi="Times New Roman" w:hint="eastAsia"/>
+          <w:color w:val="auto"/>
+        </w:rPr>
+        <w:t>10</w:t>
+      </w:r>
+      <w:r>
+        <w:rPr>
+          <w:rFonts w:ascii="Times New Roman" w:eastAsia="宋体" w:hAnsi="Times New Roman" w:hint="eastAsia"/>
+          <w:color w:val="auto"/>
+        </w:rPr>
+        <w:t>月</w:t>
+      </w:r>
+      <w:r>
+        <w:rPr>
+          <w:rFonts w:ascii="Times New Roman" w:eastAsia="宋体" w:hAnsi="Times New Roman" w:hint="eastAsia"/>
+          <w:color w:val="auto"/>
+        </w:rPr>
+        <w:t>14</w:t>
+      </w:r>
+      <w:r>
+        <w:rPr>
+          <w:rFonts w:ascii="Times New Roman" w:eastAsia="宋体" w:hAnsi="Times New Roman" w:hint="eastAsia"/>
+          <w:color w:val="auto"/>
+        </w:rPr>
+        <w:t>日</w:t>
+      </w:r>
+      <w:r>
+        <w:rPr>
+          <w:rFonts w:ascii="Times New Roman" w:eastAsia="宋体" w:hAnsi="Times New Roman" w:hint="eastAsia"/>
+          <w:color w:val="auto"/>
+        </w:rPr>
+        <w:t xml:space="preserve"> </w:t>
+      </w:r>
+      <w:r>
+        <w:rPr>
+          <w:rFonts w:ascii="Times New Roman" w:eastAsia="宋体" w:hAnsi="Times New Roman"/>
+          <w:color w:val="auto"/>
+        </w:rPr>
+        <w:t>12</w:t>
+      </w:r>
+      <w:r>
+        <w:rPr>
+          <w:rFonts w:ascii="Times New Roman" w:eastAsia="宋体" w:hAnsi="Times New Roman" w:hint="eastAsia"/>
+          <w:color w:val="auto"/>
+        </w:rPr>
+        <w:t>：</w:t>
+      </w:r>
+      <w:r>
+        <w:rPr>
+          <w:rFonts w:ascii="Times New Roman" w:eastAsia="宋体" w:hAnsi="Times New Roman" w:hint="eastAsia"/>
+          <w:color w:val="auto"/>
+        </w:rPr>
+        <w:t>00-</w:t>
+      </w:r>
+      <w:r>
+        <w:rPr>
+          <w:rFonts w:ascii="Times New Roman" w:eastAsia="宋体" w:hAnsi="Times New Roman"/>
+          <w:color w:val="auto"/>
+        </w:rPr>
+        <w:t>1</w:t>
+      </w:r>
+      <w:r>
+        <w:rPr>
+          <w:rFonts w:ascii="Times New Roman" w:eastAsia="宋体" w:hAnsi="Times New Roman"/>
+          <w:color w:val="auto"/>
+        </w:rPr>
+        <w:t>4</w:t>
+      </w:r>
+      <w:r>
+        <w:rPr>
+          <w:rFonts w:ascii="Times New Roman" w:eastAsia="宋体" w:hAnsi="Times New Roman" w:hint="eastAsia"/>
+          <w:color w:val="auto"/>
+        </w:rPr>
+        <w:t>：</w:t>
+      </w:r>
+      <w:r>
+        <w:rPr>
+          <w:rFonts w:ascii="Times New Roman" w:eastAsia="宋体" w:hAnsi="Times New Roman" w:hint="eastAsia"/>
+          <w:color w:val="auto"/>
+        </w:rPr>
+        <w:t>00</w:t>
+      </w:r>
+      <w:r>
+        <w:rPr>
+          <w:rFonts w:ascii="Times New Roman" w:eastAsia="宋体" w:hAnsi="Times New Roman"/>
+          <w:color w:val="auto"/>
+        </w:rPr>
+        <w:t xml:space="preserve"> </w:t>
+      </w:r>
+      <w:r>
+        <w:rPr>
+          <w:rFonts w:ascii="Times New Roman" w:eastAsia="宋体" w:hAnsi="Times New Roman" w:hint="eastAsia"/>
+          <w:color w:val="auto"/>
+        </w:rPr>
+        <w:t>完成</w:t>
+      </w:r>
+      <w:r>
+        <w:rPr>
+          <w:rFonts w:ascii="Times New Roman" w:eastAsia="宋体" w:hAnsi="Times New Roman" w:hint="eastAsia"/>
+          <w:color w:val="auto"/>
+        </w:rPr>
+        <w:t>exp</w:t>
+      </w:r>
+      <w:r>
+        <w:rPr>
+          <w:rFonts w:ascii="Times New Roman" w:eastAsia="宋体" w:hAnsi="Times New Roman"/>
+          <w:color w:val="auto"/>
+        </w:rPr>
+        <w:t>10</w:t>
+      </w:r>
+      <w:r>
+        <w:rPr>
+          <w:rFonts w:ascii="Times New Roman" w:eastAsia="宋体" w:hAnsi="Times New Roman" w:hint="eastAsia"/>
+          <w:color w:val="auto"/>
+        </w:rPr>
+        <w:t>的</w:t>
+      </w:r>
+      <w:r>
+        <w:rPr>
+          <w:rFonts w:ascii="Times New Roman" w:eastAsia="宋体" w:hAnsi="Times New Roman" w:hint="eastAsia"/>
+          <w:color w:val="auto"/>
+        </w:rPr>
+        <w:t>对非乘除法指令的处理</w:t>
+      </w:r>
+    </w:p>
+    <w:p>
+      <w:pPr>
+        <w:spacing w:line="360" w:lineRule="auto"/>
+        <w:ind w:leftChars="100" w:left="1050" w:hangingChars="400" w:hanging="840"/>
+        <w:rPr>
+          <w:rFonts w:ascii="Times New Roman" w:eastAsia="宋体" w:hAnsi="Times New Roman"/>
+          <w:color w:val="auto"/>
+        </w:rPr>
+      </w:pPr>
+      <w:r>
+        <w:rPr>
+          <w:rFonts w:ascii="Times New Roman" w:eastAsia="宋体" w:hAnsi="Times New Roman" w:hint="eastAsia"/>
+          <w:color w:val="auto"/>
+        </w:rPr>
+        <w:t>2023</w:t>
+      </w:r>
+      <w:r>
+        <w:rPr>
+          <w:rFonts w:ascii="Times New Roman" w:eastAsia="宋体" w:hAnsi="Times New Roman" w:hint="eastAsia"/>
+          <w:color w:val="auto"/>
+        </w:rPr>
+        <w:t>年</w:t>
+      </w:r>
+      <w:r>
+        <w:rPr>
+          <w:rFonts w:ascii="Times New Roman" w:eastAsia="宋体" w:hAnsi="Times New Roman" w:hint="eastAsia"/>
+          <w:color w:val="auto"/>
+        </w:rPr>
+        <w:t>10</w:t>
+      </w:r>
+      <w:r>
+        <w:rPr>
+          <w:rFonts w:ascii="Times New Roman" w:eastAsia="宋体" w:hAnsi="Times New Roman" w:hint="eastAsia"/>
+          <w:color w:val="auto"/>
+        </w:rPr>
+        <w:t>月</w:t>
+      </w:r>
+      <w:r>
+        <w:rPr>
+          <w:rFonts w:ascii="Times New Roman" w:eastAsia="宋体" w:hAnsi="Times New Roman" w:hint="eastAsia"/>
+          <w:color w:val="auto"/>
+        </w:rPr>
+        <w:t>14</w:t>
+      </w:r>
+      <w:r>
+        <w:rPr>
+          <w:rFonts w:ascii="Times New Roman" w:eastAsia="宋体" w:hAnsi="Times New Roman" w:hint="eastAsia"/>
+          <w:color w:val="auto"/>
+        </w:rPr>
+        <w:t>日</w:t>
+      </w:r>
+      <w:r>
+        <w:rPr>
+          <w:rFonts w:ascii="Times New Roman" w:eastAsia="宋体" w:hAnsi="Times New Roman" w:hint="eastAsia"/>
+          <w:color w:val="auto"/>
+        </w:rPr>
+        <w:t xml:space="preserve"> 1</w:t>
+      </w:r>
+      <w:r>
+        <w:rPr>
+          <w:rFonts w:ascii="Times New Roman" w:eastAsia="宋体" w:hAnsi="Times New Roman"/>
+          <w:color w:val="auto"/>
+        </w:rPr>
+        <w:t>9</w:t>
+      </w:r>
+      <w:r>
+        <w:rPr>
+          <w:rFonts w:ascii="Times New Roman" w:eastAsia="宋体" w:hAnsi="Times New Roman" w:hint="eastAsia"/>
+          <w:color w:val="auto"/>
+        </w:rPr>
+        <w:t>：</w:t>
+      </w:r>
+      <w:r>
+        <w:rPr>
+          <w:rFonts w:ascii="Times New Roman" w:eastAsia="宋体" w:hAnsi="Times New Roman" w:hint="eastAsia"/>
+          <w:color w:val="auto"/>
+        </w:rPr>
+        <w:t>00-</w:t>
+      </w:r>
+      <w:r>
+        <w:rPr>
+          <w:rFonts w:ascii="Times New Roman" w:eastAsia="宋体" w:hAnsi="Times New Roman"/>
+          <w:color w:val="auto"/>
+        </w:rPr>
+        <w:t>2</w:t>
+      </w:r>
+      <w:r>
+        <w:rPr>
+          <w:rFonts w:ascii="Times New Roman" w:eastAsia="宋体" w:hAnsi="Times New Roman"/>
+          <w:color w:val="auto"/>
+        </w:rPr>
+        <w:t>3</w:t>
+      </w:r>
+      <w:r>
+        <w:rPr>
+          <w:rFonts w:ascii="Times New Roman" w:eastAsia="宋体" w:hAnsi="Times New Roman" w:hint="eastAsia"/>
+          <w:color w:val="auto"/>
+        </w:rPr>
+        <w:t>：</w:t>
+      </w:r>
+      <w:r>
+        <w:rPr>
+          <w:rFonts w:ascii="Times New Roman" w:eastAsia="宋体" w:hAnsi="Times New Roman" w:hint="eastAsia"/>
+          <w:color w:val="auto"/>
+        </w:rPr>
+        <w:t>00</w:t>
+      </w:r>
+      <w:r>
+        <w:rPr>
+          <w:rFonts w:ascii="Times New Roman" w:eastAsia="宋体" w:hAnsi="Times New Roman" w:hint="eastAsia"/>
+          <w:color w:val="auto"/>
+        </w:rPr>
+        <w:t>完成</w:t>
+      </w:r>
+      <w:r>
+        <w:rPr>
+          <w:rFonts w:ascii="Times New Roman" w:eastAsia="宋体" w:hAnsi="Times New Roman" w:hint="eastAsia"/>
+          <w:color w:val="auto"/>
+        </w:rPr>
+        <w:t>exp</w:t>
+      </w:r>
+      <w:r>
+        <w:rPr>
+          <w:rFonts w:ascii="Times New Roman" w:eastAsia="宋体" w:hAnsi="Times New Roman"/>
+          <w:color w:val="auto"/>
+        </w:rPr>
+        <w:t>10</w:t>
+      </w:r>
+      <w:r>
+        <w:rPr>
+          <w:rFonts w:ascii="Times New Roman" w:eastAsia="宋体" w:hAnsi="Times New Roman" w:hint="eastAsia"/>
+          <w:color w:val="auto"/>
+        </w:rPr>
+        <w:t>中对乘法除法指令的处理</w:t>
+      </w:r>
+      <w:r>
+        <w:rPr>
+          <w:rFonts w:ascii="Times New Roman" w:eastAsia="宋体" w:hAnsi="Times New Roman" w:hint="eastAsia"/>
+          <w:color w:val="auto"/>
+        </w:rPr>
+        <w:t>以及对</w:t>
+      </w:r>
+      <w:r>
+        <w:rPr>
+          <w:rFonts w:ascii="Times New Roman" w:eastAsia="宋体" w:hAnsi="Times New Roman" w:hint="eastAsia"/>
+          <w:color w:val="auto"/>
+        </w:rPr>
+        <w:t>exp</w:t>
+      </w:r>
+      <w:r>
+        <w:rPr>
+          <w:rFonts w:ascii="Times New Roman" w:eastAsia="宋体" w:hAnsi="Times New Roman"/>
+          <w:color w:val="auto"/>
+        </w:rPr>
+        <w:t>10</w:t>
+      </w:r>
+      <w:r>
+        <w:rPr>
+          <w:rFonts w:ascii="Times New Roman" w:eastAsia="宋体" w:hAnsi="Times New Roman" w:hint="eastAsia"/>
+          <w:color w:val="auto"/>
+        </w:rPr>
+        <w:t>的</w:t>
+      </w:r>
+      <w:r>
+        <w:rPr>
+          <w:rFonts w:ascii="Times New Roman" w:eastAsia="宋体" w:hAnsi="Times New Roman" w:hint="eastAsia"/>
+          <w:color w:val="auto"/>
+        </w:rPr>
+        <w:t>debug</w:t>
+      </w:r>
+    </w:p>
+    <w:p>
+      <w:pPr>
+        <w:spacing w:line="360" w:lineRule="auto"/>
+        <w:rPr>
+          <w:rFonts w:ascii="Times New Roman" w:eastAsia="宋体" w:hAnsi="Times New Roman"/>
+          <w:color w:val="auto"/>
+          <w:shd w:val="pct15" w:color="auto" w:fill="FFFFFF"/>
+        </w:rPr>
+      </w:pPr>
+    </w:p>
+    <w:p>
+      <w:pPr>
+        <w:spacing w:line="360" w:lineRule="auto"/>
+        <w:ind w:leftChars="100" w:left="1050" w:hangingChars="400" w:hanging="840"/>
+        <w:rPr>
+          <w:rFonts w:ascii="Times New Roman" w:eastAsia="宋体" w:hAnsi="Times New Roman"/>
+          <w:color w:val="auto"/>
+          <w:shd w:val="pct15" w:color="auto" w:fill="FFFFFF"/>
+        </w:rPr>
+      </w:pPr>
+      <w:r>
+        <w:rPr>
+          <w:rFonts w:ascii="Times New Roman" w:eastAsia="宋体" w:hAnsi="Times New Roman" w:hint="eastAsia"/>
+          <w:color w:val="auto"/>
+        </w:rPr>
+        <w:t>李金明</w:t>
+      </w:r>
+    </w:p>
+    <w:p>
+      <w:pPr>
+        <w:spacing w:line="360" w:lineRule="auto"/>
+        <w:ind w:leftChars="100" w:left="1050" w:hangingChars="400" w:hanging="840"/>
+        <w:rPr>
+          <w:rFonts w:ascii="Times New Roman" w:eastAsia="宋体" w:hAnsi="Times New Roman"/>
+          <w:color w:val="auto"/>
+        </w:rPr>
+      </w:pPr>
+      <w:r>
+        <w:rPr>
+          <w:rFonts w:ascii="Times New Roman" w:eastAsia="宋体" w:hAnsi="Times New Roman" w:hint="eastAsia"/>
+          <w:color w:val="auto"/>
+        </w:rPr>
+        <w:t>2023</w:t>
+      </w:r>
+      <w:r>
+        <w:rPr>
+          <w:rFonts w:ascii="Times New Roman" w:eastAsia="宋体" w:hAnsi="Times New Roman" w:hint="eastAsia"/>
+          <w:color w:val="auto"/>
+        </w:rPr>
+        <w:t>年</w:t>
+      </w:r>
+      <w:r>
+        <w:rPr>
+          <w:rFonts w:ascii="Times New Roman" w:eastAsia="宋体" w:hAnsi="Times New Roman" w:hint="eastAsia"/>
+          <w:color w:val="auto"/>
+        </w:rPr>
+        <w:t>10</w:t>
+      </w:r>
+      <w:r>
+        <w:rPr>
+          <w:rFonts w:ascii="Times New Roman" w:eastAsia="宋体" w:hAnsi="Times New Roman" w:hint="eastAsia"/>
+          <w:color w:val="auto"/>
+        </w:rPr>
+        <w:t>月</w:t>
+      </w:r>
+      <w:r>
+        <w:rPr>
+          <w:rFonts w:ascii="Times New Roman" w:eastAsia="宋体" w:hAnsi="Times New Roman" w:hint="eastAsia"/>
+          <w:color w:val="auto"/>
+        </w:rPr>
+        <w:t>13</w:t>
+      </w:r>
+      <w:r>
+        <w:rPr>
+          <w:rFonts w:ascii="Times New Roman" w:eastAsia="宋体" w:hAnsi="Times New Roman" w:hint="eastAsia"/>
+          <w:color w:val="auto"/>
+        </w:rPr>
+        <w:t>日</w:t>
+      </w:r>
+      <w:r>
+        <w:rPr>
+          <w:rFonts w:ascii="Times New Roman" w:eastAsia="宋体" w:hAnsi="Times New Roman" w:hint="eastAsia"/>
+          <w:color w:val="auto"/>
+        </w:rPr>
+        <w:t xml:space="preserve"> 19</w:t>
+      </w:r>
+      <w:r>
+        <w:rPr>
+          <w:rFonts w:ascii="Times New Roman" w:eastAsia="宋体" w:hAnsi="Times New Roman" w:hint="eastAsia"/>
+          <w:color w:val="auto"/>
+        </w:rPr>
+        <w:t>：</w:t>
+      </w:r>
+      <w:r>
+        <w:rPr>
+          <w:rFonts w:ascii="Times New Roman" w:eastAsia="宋体" w:hAnsi="Times New Roman" w:hint="eastAsia"/>
+          <w:color w:val="auto"/>
+        </w:rPr>
+        <w:t>00-21</w:t>
+      </w:r>
+      <w:r>
+        <w:rPr>
+          <w:rFonts w:ascii="Times New Roman" w:eastAsia="宋体" w:hAnsi="Times New Roman" w:hint="eastAsia"/>
+          <w:color w:val="auto"/>
+        </w:rPr>
+        <w:t>：</w:t>
+      </w:r>
+      <w:r>
+        <w:rPr>
+          <w:rFonts w:ascii="Times New Roman" w:eastAsia="宋体" w:hAnsi="Times New Roman" w:hint="eastAsia"/>
+          <w:color w:val="auto"/>
+        </w:rPr>
+        <w:t>00</w:t>
+      </w:r>
+      <w:r>
+        <w:rPr>
+          <w:rFonts w:ascii="Times New Roman" w:eastAsia="宋体" w:hAnsi="Times New Roman"/>
+          <w:color w:val="auto"/>
+        </w:rPr>
+        <w:t xml:space="preserve"> </w:t>
+      </w:r>
+      <w:r>
+        <w:rPr>
+          <w:rFonts w:ascii="Times New Roman" w:eastAsia="宋体" w:hAnsi="Times New Roman" w:hint="eastAsia"/>
+          <w:color w:val="auto"/>
+        </w:rPr>
+        <w:t>阅读讲义</w:t>
+      </w:r>
+    </w:p>
+    <w:p>
+      <w:pPr>
+        <w:spacing w:line="360" w:lineRule="auto"/>
+        <w:ind w:leftChars="100" w:left="1050" w:hangingChars="400" w:hanging="840"/>
+        <w:rPr>
+          <w:rFonts w:ascii="Times New Roman" w:eastAsia="宋体" w:hAnsi="Times New Roman"/>
+          <w:color w:val="auto"/>
+        </w:rPr>
+      </w:pPr>
+      <w:r>
+        <w:rPr>
+          <w:rFonts w:ascii="Times New Roman" w:eastAsia="宋体" w:hAnsi="Times New Roman" w:hint="eastAsia"/>
+          <w:color w:val="auto"/>
+        </w:rPr>
+        <w:t>2023</w:t>
+      </w:r>
+      <w:r>
+        <w:rPr>
+          <w:rFonts w:ascii="Times New Roman" w:eastAsia="宋体" w:hAnsi="Times New Roman" w:hint="eastAsia"/>
+          <w:color w:val="auto"/>
+        </w:rPr>
+        <w:t>年</w:t>
+      </w:r>
+      <w:r>
+        <w:rPr>
+          <w:rFonts w:ascii="Times New Roman" w:eastAsia="宋体" w:hAnsi="Times New Roman" w:hint="eastAsia"/>
+          <w:color w:val="auto"/>
+        </w:rPr>
+        <w:t>10</w:t>
+      </w:r>
+      <w:r>
+        <w:rPr>
+          <w:rFonts w:ascii="Times New Roman" w:eastAsia="宋体" w:hAnsi="Times New Roman" w:hint="eastAsia"/>
+          <w:color w:val="auto"/>
+        </w:rPr>
+        <w:t>月</w:t>
+      </w:r>
+      <w:r>
+        <w:rPr>
+          <w:rFonts w:ascii="Times New Roman" w:eastAsia="宋体" w:hAnsi="Times New Roman" w:hint="eastAsia"/>
+          <w:color w:val="auto"/>
+        </w:rPr>
+        <w:t>14</w:t>
+      </w:r>
+      <w:r>
+        <w:rPr>
+          <w:rFonts w:ascii="Times New Roman" w:eastAsia="宋体" w:hAnsi="Times New Roman" w:hint="eastAsia"/>
+          <w:color w:val="auto"/>
+        </w:rPr>
+        <w:t>日</w:t>
+      </w:r>
+      <w:r>
+        <w:rPr>
+          <w:rFonts w:ascii="Times New Roman" w:eastAsia="宋体" w:hAnsi="Times New Roman" w:hint="eastAsia"/>
+          <w:color w:val="auto"/>
+        </w:rPr>
+        <w:t xml:space="preserve"> 12</w:t>
+      </w:r>
+      <w:r>
+        <w:rPr>
+          <w:rFonts w:ascii="Times New Roman" w:eastAsia="宋体" w:hAnsi="Times New Roman" w:hint="eastAsia"/>
+          <w:color w:val="auto"/>
+        </w:rPr>
+        <w:t>：</w:t>
+      </w:r>
+      <w:r>
+        <w:rPr>
+          <w:rFonts w:ascii="Times New Roman" w:eastAsia="宋体" w:hAnsi="Times New Roman" w:hint="eastAsia"/>
+          <w:color w:val="auto"/>
+        </w:rPr>
+        <w:t>00-16</w:t>
+      </w:r>
+      <w:r>
+        <w:rPr>
+          <w:rFonts w:ascii="Times New Roman" w:eastAsia="宋体" w:hAnsi="Times New Roman" w:hint="eastAsia"/>
+          <w:color w:val="auto"/>
+        </w:rPr>
+        <w:t>：</w:t>
+      </w:r>
+      <w:r>
+        <w:rPr>
+          <w:rFonts w:ascii="Times New Roman" w:eastAsia="宋体" w:hAnsi="Times New Roman" w:hint="eastAsia"/>
+          <w:color w:val="auto"/>
+        </w:rPr>
+        <w:t>00</w:t>
+      </w:r>
+      <w:r>
+        <w:rPr>
+          <w:rFonts w:ascii="Times New Roman" w:eastAsia="宋体" w:hAnsi="Times New Roman"/>
+          <w:color w:val="auto"/>
+        </w:rPr>
+        <w:t xml:space="preserve"> </w:t>
+      </w:r>
+      <w:r>
+        <w:rPr>
+          <w:rFonts w:ascii="Times New Roman" w:eastAsia="宋体" w:hAnsi="Times New Roman" w:hint="eastAsia"/>
+          <w:color w:val="auto"/>
+        </w:rPr>
+        <w:t>完成乘法器</w:t>
+      </w:r>
+    </w:p>
+    <w:p>
+      <w:pPr>
+        <w:spacing w:line="360" w:lineRule="auto"/>
+        <w:ind w:leftChars="100" w:left="1050" w:hangingChars="400" w:hanging="840"/>
+        <w:rPr>
+          <w:rFonts w:ascii="Times New Roman" w:eastAsia="宋体" w:hAnsi="Times New Roman"/>
+          <w:color w:val="auto"/>
+          <w:shd w:val="pct15" w:color="auto" w:fill="FFFFFF"/>
+        </w:rPr>
+      </w:pPr>
+      <w:r>
+        <w:rPr>
+          <w:rFonts w:ascii="Times New Roman" w:eastAsia="宋体" w:hAnsi="Times New Roman" w:hint="eastAsia"/>
+          <w:color w:val="auto"/>
+        </w:rPr>
+        <w:t>2023</w:t>
+      </w:r>
+      <w:r>
+        <w:rPr>
+          <w:rFonts w:ascii="Times New Roman" w:eastAsia="宋体" w:hAnsi="Times New Roman" w:hint="eastAsia"/>
+          <w:color w:val="auto"/>
+        </w:rPr>
+        <w:t>年</w:t>
+      </w:r>
+      <w:r>
+        <w:rPr>
+          <w:rFonts w:ascii="Times New Roman" w:eastAsia="宋体" w:hAnsi="Times New Roman" w:hint="eastAsia"/>
+          <w:color w:val="auto"/>
+        </w:rPr>
+        <w:t>10</w:t>
+      </w:r>
+      <w:r>
+        <w:rPr>
+          <w:rFonts w:ascii="Times New Roman" w:eastAsia="宋体" w:hAnsi="Times New Roman" w:hint="eastAsia"/>
+          <w:color w:val="auto"/>
+        </w:rPr>
+        <w:t>月</w:t>
+      </w:r>
+      <w:r>
+        <w:rPr>
+          <w:rFonts w:ascii="Times New Roman" w:eastAsia="宋体" w:hAnsi="Times New Roman" w:hint="eastAsia"/>
+          <w:color w:val="auto"/>
+        </w:rPr>
+        <w:t>14</w:t>
+      </w:r>
+      <w:r>
+        <w:rPr>
+          <w:rFonts w:ascii="Times New Roman" w:eastAsia="宋体" w:hAnsi="Times New Roman" w:hint="eastAsia"/>
+          <w:color w:val="auto"/>
+        </w:rPr>
+        <w:t>日</w:t>
+      </w:r>
+      <w:r>
+        <w:rPr>
+          <w:rFonts w:ascii="Times New Roman" w:eastAsia="宋体" w:hAnsi="Times New Roman" w:hint="eastAsia"/>
+          <w:color w:val="auto"/>
+        </w:rPr>
+        <w:t xml:space="preserve"> 17</w:t>
+      </w:r>
+      <w:r>
+        <w:rPr>
+          <w:rFonts w:ascii="Times New Roman" w:eastAsia="宋体" w:hAnsi="Times New Roman" w:hint="eastAsia"/>
+          <w:color w:val="auto"/>
+        </w:rPr>
+        <w:t>：</w:t>
+      </w:r>
+      <w:r>
+        <w:rPr>
+          <w:rFonts w:ascii="Times New Roman" w:eastAsia="宋体" w:hAnsi="Times New Roman" w:hint="eastAsia"/>
+          <w:color w:val="auto"/>
+        </w:rPr>
+        <w:t>00-19</w:t>
+      </w:r>
+      <w:r>
+        <w:rPr>
+          <w:rFonts w:ascii="Times New Roman" w:eastAsia="宋体" w:hAnsi="Times New Roman" w:hint="eastAsia"/>
+          <w:color w:val="auto"/>
+        </w:rPr>
+        <w:t>：</w:t>
+      </w:r>
+      <w:r>
+        <w:rPr>
+          <w:rFonts w:ascii="Times New Roman" w:eastAsia="宋体" w:hAnsi="Times New Roman" w:hint="eastAsia"/>
+          <w:color w:val="auto"/>
+        </w:rPr>
+        <w:t>00</w:t>
+      </w:r>
+      <w:r>
+        <w:rPr>
+          <w:rFonts w:ascii="Times New Roman" w:eastAsia="宋体" w:hAnsi="Times New Roman" w:hint="eastAsia"/>
+          <w:color w:val="auto"/>
+        </w:rPr>
+        <w:t>完成除法器</w:t>
+      </w:r>
+    </w:p>
+    <w:p>
+      <w:pPr>
         <w:pStyle w:val="my"/>
         <w:ind w:firstLineChars="0"/>
         <w:rPr>
-          <w:rFonts w:eastAsia="黑体"/>
-          <w:sz w:val="28"/>
+          <w:rFonts w:eastAsiaTheme="minorEastAsia"/>
+          <w:color w:val="auto"/>
         </w:rPr>
       </w:pPr>
     </w:p>
     <w:p>
       <w:pPr>
-        <w:spacing w:line="360" w:lineRule="auto"/>
-        <w:ind w:firstLineChars="200" w:firstLine="420"/>
-        <w:rPr>
-          <w:rFonts w:ascii="Times New Roman" w:eastAsia="宋体" w:hAnsi="Times New Roman"/>
-          <w:color w:val="auto"/>
-        </w:rPr>
-      </w:pPr>
-      <w:r>
-        <w:rPr>
-          <w:rFonts w:ascii="Times New Roman" w:eastAsia="宋体" w:hAnsi="Times New Roman" w:hint="eastAsia"/>
-          <w:color w:val="auto"/>
-        </w:rPr>
-        <w:t>9</w:t>
-      </w:r>
-      <w:r>
-        <w:rPr>
-          <w:rFonts w:ascii="Times New Roman" w:eastAsia="宋体" w:hAnsi="Times New Roman" w:hint="eastAsia"/>
-          <w:color w:val="auto"/>
-        </w:rPr>
-        <w:t>月</w:t>
-      </w:r>
-      <w:r>
-        <w:rPr>
-          <w:rFonts w:ascii="Times New Roman" w:eastAsia="宋体" w:hAnsi="Times New Roman"/>
-          <w:color w:val="auto"/>
-        </w:rPr>
-        <w:t>23</w:t>
-      </w:r>
-      <w:r>
-        <w:rPr>
-          <w:rFonts w:ascii="Times New Roman" w:eastAsia="宋体" w:hAnsi="Times New Roman" w:hint="eastAsia"/>
-          <w:color w:val="auto"/>
-        </w:rPr>
-        <w:t>日晚上仔细阅读讲义材料。了解了本次实验的背景知识和具体内容。</w:t>
+        <w:pStyle w:val="my"/>
+        <w:ind w:firstLineChars="0"/>
+        <w:rPr>
+          <w:rFonts w:eastAsiaTheme="minorEastAsia"/>
+          <w:color w:val="auto"/>
+        </w:rPr>
+      </w:pPr>
+      <w:r>
+        <w:rPr>
+          <w:rFonts w:eastAsiaTheme="minorEastAsia" w:hint="eastAsia"/>
+          <w:color w:val="auto"/>
+        </w:rPr>
+        <w:t>牛</w:t>
+      </w:r>
+      <w:proofErr w:type="gramStart"/>
+      <w:r>
+        <w:rPr>
+          <w:rFonts w:eastAsiaTheme="minorEastAsia" w:hint="eastAsia"/>
+          <w:color w:val="auto"/>
+        </w:rPr>
+        <w:t>浩</w:t>
+      </w:r>
+      <w:proofErr w:type="gramEnd"/>
+      <w:r>
+        <w:rPr>
+          <w:rFonts w:eastAsiaTheme="minorEastAsia" w:hint="eastAsia"/>
+          <w:color w:val="auto"/>
+        </w:rPr>
+        <w:t>宇</w:t>
       </w:r>
     </w:p>
     <w:p>
       <w:pPr>
         <w:spacing w:line="360" w:lineRule="auto"/>
-        <w:ind w:firstLineChars="200" w:firstLine="420"/>
-        <w:rPr>
-          <w:rFonts w:ascii="Times New Roman" w:eastAsia="宋体" w:hAnsi="Times New Roman"/>
-          <w:color w:val="auto"/>
-        </w:rPr>
-      </w:pPr>
-      <w:r>
-        <w:rPr>
-          <w:rFonts w:ascii="Times New Roman" w:eastAsia="宋体" w:hAnsi="Times New Roman" w:hint="eastAsia"/>
-          <w:color w:val="auto"/>
-        </w:rPr>
-        <w:t>9</w:t>
+        <w:ind w:leftChars="100" w:left="1050" w:hangingChars="400" w:hanging="840"/>
+        <w:rPr>
+          <w:rFonts w:ascii="Times New Roman" w:eastAsia="宋体" w:hAnsi="Times New Roman"/>
+          <w:color w:val="auto"/>
+        </w:rPr>
+      </w:pPr>
+      <w:r>
+        <w:rPr>
+          <w:rFonts w:ascii="Times New Roman" w:eastAsia="宋体" w:hAnsi="Times New Roman" w:hint="eastAsia"/>
+          <w:color w:val="auto"/>
+        </w:rPr>
+        <w:t>2023</w:t>
+      </w:r>
+      <w:r>
+        <w:rPr>
+          <w:rFonts w:ascii="Times New Roman" w:eastAsia="宋体" w:hAnsi="Times New Roman" w:hint="eastAsia"/>
+          <w:color w:val="auto"/>
+        </w:rPr>
+        <w:t>年</w:t>
+      </w:r>
+      <w:r>
+        <w:rPr>
+          <w:rFonts w:ascii="Times New Roman" w:eastAsia="宋体" w:hAnsi="Times New Roman" w:hint="eastAsia"/>
+          <w:color w:val="auto"/>
+        </w:rPr>
+        <w:t>10</w:t>
       </w:r>
       <w:r>
         <w:rPr>
@@ -14830,48 +15725,104 @@
       </w:r>
       <w:r>
         <w:rPr>
-          <w:rFonts w:ascii="Times New Roman" w:eastAsia="宋体" w:hAnsi="Times New Roman"/>
-          <w:color w:val="auto"/>
-        </w:rPr>
-        <w:t>24</w:t>
-      </w:r>
-      <w:r>
-        <w:rPr>
-          <w:rFonts w:ascii="Times New Roman" w:eastAsia="宋体" w:hAnsi="Times New Roman" w:hint="eastAsia"/>
-          <w:color w:val="auto"/>
-        </w:rPr>
-        <w:t>日上午实现</w:t>
-      </w:r>
-      <w:r>
-        <w:rPr>
-          <w:rFonts w:ascii="Times New Roman" w:eastAsia="宋体" w:hAnsi="Times New Roman" w:hint="eastAsia"/>
-          <w:color w:val="auto"/>
-        </w:rPr>
-        <w:t>exp7</w:t>
-      </w:r>
-      <w:r>
-        <w:rPr>
-          <w:rFonts w:ascii="Times New Roman" w:eastAsia="宋体" w:hAnsi="Times New Roman" w:hint="eastAsia"/>
-          <w:color w:val="auto"/>
-        </w:rPr>
-        <w:t>要求的任务，并通过行为仿真与上板测试。</w:t>
+          <w:rFonts w:ascii="Times New Roman" w:eastAsia="宋体" w:hAnsi="Times New Roman" w:hint="eastAsia"/>
+          <w:color w:val="auto"/>
+        </w:rPr>
+        <w:t>1</w:t>
+      </w:r>
+      <w:r>
+        <w:rPr>
+          <w:rFonts w:ascii="Times New Roman" w:eastAsia="宋体" w:hAnsi="Times New Roman"/>
+          <w:color w:val="auto"/>
+        </w:rPr>
+        <w:t>2</w:t>
+      </w:r>
+      <w:r>
+        <w:rPr>
+          <w:rFonts w:ascii="Times New Roman" w:eastAsia="宋体" w:hAnsi="Times New Roman" w:hint="eastAsia"/>
+          <w:color w:val="auto"/>
+        </w:rPr>
+        <w:t>、</w:t>
+      </w:r>
+      <w:r>
+        <w:rPr>
+          <w:rFonts w:ascii="Times New Roman" w:eastAsia="宋体" w:hAnsi="Times New Roman" w:hint="eastAsia"/>
+          <w:color w:val="auto"/>
+        </w:rPr>
+        <w:t>1</w:t>
+      </w:r>
+      <w:r>
+        <w:rPr>
+          <w:rFonts w:ascii="Times New Roman" w:eastAsia="宋体" w:hAnsi="Times New Roman"/>
+          <w:color w:val="auto"/>
+        </w:rPr>
+        <w:t>3</w:t>
+      </w:r>
+      <w:r>
+        <w:rPr>
+          <w:rFonts w:ascii="Times New Roman" w:eastAsia="宋体" w:hAnsi="Times New Roman" w:hint="eastAsia"/>
+          <w:color w:val="auto"/>
+        </w:rPr>
+        <w:t>日</w:t>
+      </w:r>
+      <w:r>
+        <w:rPr>
+          <w:rFonts w:ascii="Times New Roman" w:eastAsia="宋体" w:hAnsi="Times New Roman" w:hint="eastAsia"/>
+          <w:color w:val="auto"/>
+        </w:rPr>
+        <w:t>晚上完成</w:t>
+      </w:r>
+      <w:r>
+        <w:rPr>
+          <w:rFonts w:ascii="Times New Roman" w:eastAsia="宋体" w:hAnsi="Times New Roman" w:hint="eastAsia"/>
+          <w:color w:val="auto"/>
+        </w:rPr>
+        <w:t>exp</w:t>
+      </w:r>
+      <w:r>
+        <w:rPr>
+          <w:rFonts w:ascii="Times New Roman" w:eastAsia="宋体" w:hAnsi="Times New Roman"/>
+          <w:color w:val="auto"/>
+        </w:rPr>
+        <w:t>11</w:t>
+      </w:r>
+      <w:r>
+        <w:rPr>
+          <w:rFonts w:ascii="Times New Roman" w:eastAsia="宋体" w:hAnsi="Times New Roman" w:hint="eastAsia"/>
+          <w:color w:val="auto"/>
+        </w:rPr>
+        <w:t>大致逻辑</w:t>
       </w:r>
     </w:p>
     <w:p>
       <w:pPr>
         <w:spacing w:line="360" w:lineRule="auto"/>
-        <w:ind w:firstLineChars="200" w:firstLine="420"/>
-        <w:rPr>
-          <w:rFonts w:ascii="Times New Roman" w:eastAsia="宋体" w:hAnsi="Times New Roman"/>
-          <w:color w:val="auto"/>
-        </w:rPr>
-      </w:pPr>
-      <w:r>
-        <w:rPr>
-          <w:rFonts w:ascii="Times New Roman" w:eastAsia="宋体" w:hAnsi="Times New Roman" w:hint="eastAsia"/>
-          <w:color w:val="auto"/>
-        </w:rPr>
-        <w:t>9</w:t>
+        <w:ind w:leftChars="100" w:left="1050" w:hangingChars="400" w:hanging="840"/>
+        <w:rPr>
+          <w:rFonts w:ascii="Times New Roman" w:eastAsia="宋体" w:hAnsi="Times New Roman" w:hint="eastAsia"/>
+          <w:color w:val="auto"/>
+        </w:rPr>
+      </w:pPr>
+      <w:r>
+        <w:rPr>
+          <w:rFonts w:ascii="Times New Roman" w:eastAsia="宋体" w:hAnsi="Times New Roman" w:hint="eastAsia"/>
+          <w:color w:val="auto"/>
+        </w:rPr>
+        <w:t>2023</w:t>
+      </w:r>
+      <w:r>
+        <w:rPr>
+          <w:rFonts w:ascii="Times New Roman" w:eastAsia="宋体" w:hAnsi="Times New Roman" w:hint="eastAsia"/>
+          <w:color w:val="auto"/>
+        </w:rPr>
+        <w:t>年</w:t>
+      </w:r>
+      <w:r>
+        <w:rPr>
+          <w:rFonts w:ascii="Times New Roman" w:eastAsia="宋体" w:hAnsi="Times New Roman" w:hint="eastAsia"/>
+          <w:color w:val="auto"/>
+        </w:rPr>
+        <w:t>10</w:t>
       </w:r>
       <w:r>
         <w:rPr>
@@ -14885,557 +15836,170 @@
           <w:rFonts w:ascii="Times New Roman" w:eastAsia="宋体" w:hAnsi="Times New Roman"/>
           <w:color w:val="auto"/>
         </w:rPr>
-        <w:t>27</w:t>
-      </w:r>
-      <w:r>
-        <w:rPr>
-          <w:rFonts w:ascii="Times New Roman" w:eastAsia="宋体" w:hAnsi="Times New Roman" w:hint="eastAsia"/>
-          <w:color w:val="auto"/>
-        </w:rPr>
-        <w:t>日晚上实现</w:t>
-      </w:r>
-      <w:r>
-        <w:rPr>
-          <w:rFonts w:ascii="Times New Roman" w:eastAsia="宋体" w:hAnsi="Times New Roman" w:hint="eastAsia"/>
-          <w:color w:val="auto"/>
-        </w:rPr>
-        <w:t>exp8</w:t>
-      </w:r>
-      <w:r>
-        <w:rPr>
-          <w:rFonts w:ascii="Times New Roman" w:eastAsia="宋体" w:hAnsi="Times New Roman" w:hint="eastAsia"/>
-          <w:color w:val="auto"/>
-        </w:rPr>
-        <w:t>要求的任务，并通过行为仿真。</w:t>
+        <w:t>15</w:t>
+      </w:r>
+      <w:r>
+        <w:rPr>
+          <w:rFonts w:ascii="Times New Roman" w:eastAsia="宋体" w:hAnsi="Times New Roman" w:hint="eastAsia"/>
+          <w:color w:val="auto"/>
+        </w:rPr>
+        <w:t>日下午</w:t>
+      </w:r>
+      <w:r>
+        <w:rPr>
+          <w:rFonts w:ascii="Times New Roman" w:eastAsia="宋体" w:hAnsi="Times New Roman" w:hint="eastAsia"/>
+          <w:color w:val="auto"/>
+        </w:rPr>
+        <w:t>-</w:t>
+      </w:r>
+      <w:r>
+        <w:rPr>
+          <w:rFonts w:ascii="Times New Roman" w:eastAsia="宋体" w:hAnsi="Times New Roman" w:hint="eastAsia"/>
+          <w:color w:val="auto"/>
+        </w:rPr>
+        <w:t>晚上完成</w:t>
+      </w:r>
+      <w:r>
+        <w:rPr>
+          <w:rFonts w:ascii="Times New Roman" w:eastAsia="宋体" w:hAnsi="Times New Roman" w:hint="eastAsia"/>
+          <w:color w:val="auto"/>
+        </w:rPr>
+        <w:t>exp</w:t>
+      </w:r>
+      <w:r>
+        <w:rPr>
+          <w:rFonts w:ascii="Times New Roman" w:eastAsia="宋体" w:hAnsi="Times New Roman"/>
+          <w:color w:val="auto"/>
+        </w:rPr>
+        <w:t>11</w:t>
+      </w:r>
+      <w:r>
+        <w:rPr>
+          <w:rFonts w:ascii="Times New Roman" w:eastAsia="宋体" w:hAnsi="Times New Roman" w:hint="eastAsia"/>
+          <w:color w:val="auto"/>
+        </w:rPr>
+        <w:t>逻辑补充与</w:t>
+      </w:r>
+      <w:r>
+        <w:rPr>
+          <w:rFonts w:ascii="Times New Roman" w:eastAsia="宋体" w:hAnsi="Times New Roman" w:hint="eastAsia"/>
+          <w:color w:val="auto"/>
+        </w:rPr>
+        <w:t>debug</w:t>
       </w:r>
     </w:p>
     <w:p>
       <w:pPr>
-        <w:spacing w:line="360" w:lineRule="auto"/>
-        <w:ind w:firstLineChars="200" w:firstLine="420"/>
-        <w:rPr>
-          <w:rFonts w:ascii="Times New Roman" w:eastAsia="宋体" w:hAnsi="Times New Roman"/>
-          <w:color w:val="auto"/>
-        </w:rPr>
-      </w:pPr>
-      <w:r>
-        <w:rPr>
-          <w:rFonts w:ascii="Times New Roman" w:eastAsia="宋体" w:hAnsi="Times New Roman" w:hint="eastAsia"/>
-          <w:color w:val="auto"/>
-        </w:rPr>
-        <w:t>9</w:t>
-      </w:r>
-      <w:r>
-        <w:rPr>
-          <w:rFonts w:ascii="Times New Roman" w:eastAsia="宋体" w:hAnsi="Times New Roman" w:hint="eastAsia"/>
-          <w:color w:val="auto"/>
-        </w:rPr>
-        <w:t>月</w:t>
-      </w:r>
-      <w:r>
-        <w:rPr>
-          <w:rFonts w:ascii="Times New Roman" w:eastAsia="宋体" w:hAnsi="Times New Roman" w:hint="eastAsia"/>
-          <w:color w:val="auto"/>
-        </w:rPr>
-        <w:t>2</w:t>
-      </w:r>
-      <w:r>
-        <w:rPr>
-          <w:rFonts w:ascii="Times New Roman" w:eastAsia="宋体" w:hAnsi="Times New Roman"/>
-          <w:color w:val="auto"/>
-        </w:rPr>
-        <w:t>9</w:t>
-      </w:r>
-      <w:r>
-        <w:rPr>
-          <w:rFonts w:ascii="Times New Roman" w:eastAsia="宋体" w:hAnsi="Times New Roman" w:hint="eastAsia"/>
-          <w:color w:val="auto"/>
-        </w:rPr>
-        <w:t>日晚上完成对</w:t>
-      </w:r>
-      <w:r>
-        <w:rPr>
-          <w:rFonts w:ascii="Times New Roman" w:eastAsia="宋体" w:hAnsi="Times New Roman" w:hint="eastAsia"/>
-          <w:color w:val="auto"/>
-        </w:rPr>
-        <w:t>exp</w:t>
-      </w:r>
-      <w:r>
-        <w:rPr>
-          <w:rFonts w:ascii="Times New Roman" w:eastAsia="宋体" w:hAnsi="Times New Roman"/>
-          <w:color w:val="auto"/>
-        </w:rPr>
-        <w:t>8</w:t>
-      </w:r>
-      <w:r>
-        <w:rPr>
-          <w:rFonts w:ascii="Times New Roman" w:eastAsia="宋体" w:hAnsi="Times New Roman" w:hint="eastAsia"/>
-          <w:color w:val="auto"/>
-        </w:rPr>
-        <w:t>的上板测试。</w:t>
-      </w:r>
+        <w:pStyle w:val="my"/>
+        <w:ind w:firstLineChars="0" w:firstLine="0"/>
+        <w:rPr>
+          <w:rFonts w:hint="eastAsia"/>
+        </w:rPr>
+      </w:pPr>
     </w:p>
     <w:p>
       <w:pPr>
-        <w:spacing w:line="360" w:lineRule="auto"/>
-        <w:ind w:firstLineChars="200" w:firstLine="420"/>
-        <w:rPr>
-          <w:rFonts w:ascii="Times New Roman" w:eastAsia="宋体" w:hAnsi="Times New Roman"/>
-          <w:color w:val="auto"/>
-        </w:rPr>
-      </w:pPr>
-      <w:r>
-        <w:rPr>
-          <w:rFonts w:ascii="Times New Roman" w:eastAsia="宋体" w:hAnsi="Times New Roman"/>
+        <w:pStyle w:val="my"/>
+        <w:ind w:firstLineChars="0"/>
+      </w:pPr>
+      <w:r>
+        <w:rPr>
+          <w:rFonts w:hint="eastAsia"/>
+        </w:rPr>
+        <w:t>2</w:t>
+      </w:r>
+      <w:r>
+        <w:t>023</w:t>
+      </w:r>
+      <w:r>
+        <w:rPr>
+          <w:rFonts w:hint="eastAsia"/>
+          <w:color w:val="auto"/>
+        </w:rPr>
+        <w:t>年</w:t>
+      </w:r>
+      <w:r>
+        <w:rPr>
+          <w:rFonts w:hint="eastAsia"/>
           <w:color w:val="auto"/>
         </w:rPr>
         <w:t>10</w:t>
       </w:r>
       <w:r>
         <w:rPr>
-          <w:rFonts w:ascii="Times New Roman" w:eastAsia="宋体" w:hAnsi="Times New Roman" w:hint="eastAsia"/>
+          <w:rFonts w:hint="eastAsia"/>
           <w:color w:val="auto"/>
         </w:rPr>
         <w:t>月</w:t>
       </w:r>
       <w:r>
         <w:rPr>
-          <w:rFonts w:ascii="Times New Roman" w:eastAsia="宋体" w:hAnsi="Times New Roman" w:hint="eastAsia"/>
-          <w:color w:val="auto"/>
-        </w:rPr>
-        <w:t>5</w:t>
-      </w:r>
-      <w:r>
-        <w:rPr>
-          <w:rFonts w:ascii="Times New Roman" w:eastAsia="宋体" w:hAnsi="Times New Roman" w:hint="eastAsia"/>
-          <w:color w:val="auto"/>
-        </w:rPr>
-        <w:t>日晚上实现</w:t>
-      </w:r>
-      <w:r>
-        <w:rPr>
-          <w:rFonts w:ascii="Times New Roman" w:eastAsia="宋体" w:hAnsi="Times New Roman" w:hint="eastAsia"/>
-          <w:color w:val="auto"/>
-        </w:rPr>
-        <w:t>exp9</w:t>
-      </w:r>
-      <w:r>
-        <w:rPr>
-          <w:rFonts w:ascii="Times New Roman" w:eastAsia="宋体" w:hAnsi="Times New Roman" w:hint="eastAsia"/>
-          <w:color w:val="auto"/>
-        </w:rPr>
-        <w:t>要求的任务，并通过行为仿真与上板测试。</w:t>
+          <w:rFonts w:hint="eastAsia"/>
+          <w:color w:val="auto"/>
+        </w:rPr>
+        <w:t>1</w:t>
+      </w:r>
+      <w:r>
+        <w:rPr>
+          <w:color w:val="auto"/>
+        </w:rPr>
+        <w:t>6-19</w:t>
+      </w:r>
+      <w:r>
+        <w:rPr>
+          <w:rFonts w:hint="eastAsia"/>
+          <w:color w:val="auto"/>
+        </w:rPr>
+        <w:t>日</w:t>
+      </w:r>
+      <w:r>
+        <w:rPr>
+          <w:rFonts w:hint="eastAsia"/>
+          <w:color w:val="auto"/>
+        </w:rPr>
+        <w:t>，</w:t>
+      </w:r>
+      <w:r>
+        <w:rPr>
+          <w:rFonts w:hint="eastAsia"/>
+          <w:color w:val="auto"/>
+        </w:rPr>
+        <w:t>小组成员一起</w:t>
+      </w:r>
+      <w:r>
+        <w:rPr>
+          <w:rFonts w:hint="eastAsia"/>
+          <w:color w:val="auto"/>
+        </w:rPr>
+        <w:t>尝试对</w:t>
+      </w:r>
+      <w:r>
+        <w:rPr>
+          <w:rFonts w:hint="eastAsia"/>
+          <w:color w:val="auto"/>
+        </w:rPr>
+        <w:t>exp</w:t>
+      </w:r>
+      <w:r>
+        <w:rPr>
+          <w:color w:val="auto"/>
+        </w:rPr>
+        <w:t>11</w:t>
+      </w:r>
+      <w:r>
+        <w:rPr>
+          <w:rFonts w:hint="eastAsia"/>
+          <w:color w:val="auto"/>
+        </w:rPr>
+        <w:t>的时序进行优化</w:t>
       </w:r>
     </w:p>
     <w:p>
       <w:pPr>
-        <w:spacing w:line="360" w:lineRule="auto"/>
-        <w:ind w:firstLineChars="200" w:firstLine="420"/>
-        <w:rPr>
-          <w:rFonts w:ascii="Times New Roman" w:eastAsia="宋体" w:hAnsi="Times New Roman"/>
-          <w:color w:val="auto"/>
-        </w:rPr>
-      </w:pPr>
-      <w:r>
-        <w:rPr>
-          <w:rFonts w:ascii="Times New Roman" w:eastAsia="宋体" w:hAnsi="Times New Roman"/>
-          <w:color w:val="auto"/>
-        </w:rPr>
-        <w:t>10</w:t>
-      </w:r>
-      <w:r>
-        <w:rPr>
-          <w:rFonts w:ascii="Times New Roman" w:eastAsia="宋体" w:hAnsi="Times New Roman" w:hint="eastAsia"/>
-          <w:color w:val="auto"/>
-        </w:rPr>
-        <w:t>月</w:t>
-      </w:r>
-      <w:r>
-        <w:rPr>
-          <w:rFonts w:ascii="Times New Roman" w:eastAsia="宋体" w:hAnsi="Times New Roman" w:hint="eastAsia"/>
-          <w:color w:val="auto"/>
-        </w:rPr>
-        <w:t>6</w:t>
-      </w:r>
-      <w:r>
-        <w:rPr>
-          <w:rFonts w:ascii="Times New Roman" w:eastAsia="宋体" w:hAnsi="Times New Roman" w:hint="eastAsia"/>
-          <w:color w:val="auto"/>
-        </w:rPr>
-        <w:t>日一整天都在撰写实验报告。</w:t>
-      </w:r>
-    </w:p>
-    <w:p>
-      <w:pPr>
-        <w:spacing w:line="360" w:lineRule="auto"/>
-        <w:ind w:firstLineChars="200" w:firstLine="420"/>
-        <w:rPr>
-          <w:rFonts w:ascii="Times New Roman" w:eastAsia="宋体" w:hAnsi="Times New Roman"/>
-          <w:color w:val="auto"/>
-        </w:rPr>
-      </w:pPr>
-      <w:r>
-        <w:rPr>
-          <w:rFonts w:ascii="Times New Roman" w:eastAsia="宋体" w:hAnsi="Times New Roman"/>
-          <w:color w:val="auto"/>
-        </w:rPr>
-        <w:t>10</w:t>
-      </w:r>
-      <w:r>
-        <w:rPr>
-          <w:rFonts w:ascii="Times New Roman" w:eastAsia="宋体" w:hAnsi="Times New Roman" w:hint="eastAsia"/>
-          <w:color w:val="auto"/>
-        </w:rPr>
-        <w:t>月</w:t>
-      </w:r>
-      <w:r>
-        <w:rPr>
-          <w:rFonts w:ascii="Times New Roman" w:eastAsia="宋体" w:hAnsi="Times New Roman" w:hint="eastAsia"/>
-          <w:color w:val="auto"/>
-        </w:rPr>
-        <w:t>7</w:t>
-      </w:r>
-      <w:r>
-        <w:rPr>
-          <w:rFonts w:ascii="Times New Roman" w:eastAsia="宋体" w:hAnsi="Times New Roman" w:hint="eastAsia"/>
-          <w:color w:val="auto"/>
-        </w:rPr>
-        <w:t>日对实验报告进一步完善。</w:t>
-      </w:r>
-    </w:p>
-    <w:p>
-      <w:pPr>
-        <w:spacing w:line="360" w:lineRule="auto"/>
-        <w:ind w:leftChars="100" w:left="1050" w:hangingChars="400" w:hanging="840"/>
-        <w:rPr>
-          <w:rFonts w:ascii="Times New Roman" w:eastAsia="宋体" w:hAnsi="Times New Roman"/>
-          <w:color w:val="auto"/>
-          <w:shd w:val="pct15" w:color="auto" w:fill="FFFFFF"/>
-        </w:rPr>
-      </w:pPr>
-    </w:p>
-    <w:p>
-      <w:pPr>
-        <w:spacing w:line="360" w:lineRule="auto"/>
-        <w:ind w:leftChars="100" w:left="1050" w:hangingChars="400" w:hanging="840"/>
-        <w:rPr>
-          <w:rFonts w:ascii="Times New Roman" w:eastAsia="宋体" w:hAnsi="Times New Roman"/>
-          <w:color w:val="auto"/>
-          <w:shd w:val="pct15" w:color="auto" w:fill="FFFFFF"/>
-        </w:rPr>
-      </w:pPr>
-      <w:r>
-        <w:rPr>
-          <w:rFonts w:ascii="Times New Roman" w:eastAsia="宋体" w:hAnsi="Times New Roman" w:hint="eastAsia"/>
-          <w:color w:val="auto"/>
-        </w:rPr>
-        <w:t>李金明</w:t>
-      </w:r>
-    </w:p>
-    <w:p>
-      <w:pPr>
-        <w:spacing w:line="360" w:lineRule="auto"/>
-        <w:ind w:leftChars="100" w:left="1050" w:hangingChars="400" w:hanging="840"/>
-        <w:rPr>
-          <w:rFonts w:ascii="Times New Roman" w:eastAsia="宋体" w:hAnsi="Times New Roman"/>
-          <w:color w:val="auto"/>
-        </w:rPr>
-      </w:pPr>
-      <w:r>
-        <w:rPr>
-          <w:rFonts w:ascii="Times New Roman" w:eastAsia="宋体" w:hAnsi="Times New Roman" w:hint="eastAsia"/>
-          <w:color w:val="auto"/>
-        </w:rPr>
-        <w:t>2023</w:t>
-      </w:r>
-      <w:r>
-        <w:rPr>
-          <w:rFonts w:ascii="Times New Roman" w:eastAsia="宋体" w:hAnsi="Times New Roman" w:hint="eastAsia"/>
-          <w:color w:val="auto"/>
-        </w:rPr>
-        <w:t>年</w:t>
-      </w:r>
-      <w:r>
-        <w:rPr>
-          <w:rFonts w:ascii="Times New Roman" w:eastAsia="宋体" w:hAnsi="Times New Roman" w:hint="eastAsia"/>
-          <w:color w:val="auto"/>
-        </w:rPr>
-        <w:t>10</w:t>
-      </w:r>
-      <w:r>
-        <w:rPr>
-          <w:rFonts w:ascii="Times New Roman" w:eastAsia="宋体" w:hAnsi="Times New Roman" w:hint="eastAsia"/>
-          <w:color w:val="auto"/>
-        </w:rPr>
-        <w:t>月</w:t>
-      </w:r>
-      <w:r>
-        <w:rPr>
-          <w:rFonts w:ascii="Times New Roman" w:eastAsia="宋体" w:hAnsi="Times New Roman" w:hint="eastAsia"/>
-          <w:color w:val="auto"/>
-        </w:rPr>
-        <w:t>13</w:t>
-      </w:r>
-      <w:r>
-        <w:rPr>
-          <w:rFonts w:ascii="Times New Roman" w:eastAsia="宋体" w:hAnsi="Times New Roman" w:hint="eastAsia"/>
-          <w:color w:val="auto"/>
-        </w:rPr>
-        <w:t>日</w:t>
-      </w:r>
-      <w:r>
-        <w:rPr>
-          <w:rFonts w:ascii="Times New Roman" w:eastAsia="宋体" w:hAnsi="Times New Roman" w:hint="eastAsia"/>
-          <w:color w:val="auto"/>
-        </w:rPr>
-        <w:t xml:space="preserve"> 19</w:t>
-      </w:r>
-      <w:r>
-        <w:rPr>
-          <w:rFonts w:ascii="Times New Roman" w:eastAsia="宋体" w:hAnsi="Times New Roman" w:hint="eastAsia"/>
-          <w:color w:val="auto"/>
-        </w:rPr>
-        <w:t>：</w:t>
-      </w:r>
-      <w:r>
-        <w:rPr>
-          <w:rFonts w:ascii="Times New Roman" w:eastAsia="宋体" w:hAnsi="Times New Roman" w:hint="eastAsia"/>
-          <w:color w:val="auto"/>
-        </w:rPr>
-        <w:t>00-21</w:t>
-      </w:r>
-      <w:r>
-        <w:rPr>
-          <w:rFonts w:ascii="Times New Roman" w:eastAsia="宋体" w:hAnsi="Times New Roman" w:hint="eastAsia"/>
-          <w:color w:val="auto"/>
-        </w:rPr>
-        <w:t>：</w:t>
-      </w:r>
-      <w:r>
-        <w:rPr>
-          <w:rFonts w:ascii="Times New Roman" w:eastAsia="宋体" w:hAnsi="Times New Roman" w:hint="eastAsia"/>
-          <w:color w:val="auto"/>
-        </w:rPr>
-        <w:t>00</w:t>
-      </w:r>
-      <w:r>
-        <w:rPr>
-          <w:rFonts w:ascii="Times New Roman" w:eastAsia="宋体" w:hAnsi="Times New Roman"/>
-          <w:color w:val="auto"/>
-        </w:rPr>
-        <w:t xml:space="preserve"> </w:t>
-      </w:r>
-      <w:r>
-        <w:rPr>
-          <w:rFonts w:ascii="Times New Roman" w:eastAsia="宋体" w:hAnsi="Times New Roman" w:hint="eastAsia"/>
-          <w:color w:val="auto"/>
-        </w:rPr>
-        <w:t>阅读讲义</w:t>
-      </w:r>
-    </w:p>
-    <w:p>
-      <w:pPr>
-        <w:spacing w:line="360" w:lineRule="auto"/>
-        <w:ind w:leftChars="100" w:left="1050" w:hangingChars="400" w:hanging="840"/>
-        <w:rPr>
-          <w:rFonts w:ascii="Times New Roman" w:eastAsia="宋体" w:hAnsi="Times New Roman"/>
-          <w:color w:val="auto"/>
-        </w:rPr>
-      </w:pPr>
-      <w:r>
-        <w:rPr>
-          <w:rFonts w:ascii="Times New Roman" w:eastAsia="宋体" w:hAnsi="Times New Roman" w:hint="eastAsia"/>
-          <w:color w:val="auto"/>
-        </w:rPr>
-        <w:t>2023</w:t>
-      </w:r>
-      <w:r>
-        <w:rPr>
-          <w:rFonts w:ascii="Times New Roman" w:eastAsia="宋体" w:hAnsi="Times New Roman" w:hint="eastAsia"/>
-          <w:color w:val="auto"/>
-        </w:rPr>
-        <w:t>年</w:t>
-      </w:r>
-      <w:r>
-        <w:rPr>
-          <w:rFonts w:ascii="Times New Roman" w:eastAsia="宋体" w:hAnsi="Times New Roman" w:hint="eastAsia"/>
-          <w:color w:val="auto"/>
-        </w:rPr>
-        <w:t>10</w:t>
-      </w:r>
-      <w:r>
-        <w:rPr>
-          <w:rFonts w:ascii="Times New Roman" w:eastAsia="宋体" w:hAnsi="Times New Roman" w:hint="eastAsia"/>
-          <w:color w:val="auto"/>
-        </w:rPr>
-        <w:t>月</w:t>
-      </w:r>
-      <w:r>
-        <w:rPr>
-          <w:rFonts w:ascii="Times New Roman" w:eastAsia="宋体" w:hAnsi="Times New Roman" w:hint="eastAsia"/>
-          <w:color w:val="auto"/>
-        </w:rPr>
-        <w:t>14</w:t>
-      </w:r>
-      <w:r>
-        <w:rPr>
-          <w:rFonts w:ascii="Times New Roman" w:eastAsia="宋体" w:hAnsi="Times New Roman" w:hint="eastAsia"/>
-          <w:color w:val="auto"/>
-        </w:rPr>
-        <w:t>日</w:t>
-      </w:r>
-      <w:r>
-        <w:rPr>
-          <w:rFonts w:ascii="Times New Roman" w:eastAsia="宋体" w:hAnsi="Times New Roman" w:hint="eastAsia"/>
-          <w:color w:val="auto"/>
-        </w:rPr>
-        <w:t xml:space="preserve"> 12</w:t>
-      </w:r>
-      <w:r>
-        <w:rPr>
-          <w:rFonts w:ascii="Times New Roman" w:eastAsia="宋体" w:hAnsi="Times New Roman" w:hint="eastAsia"/>
-          <w:color w:val="auto"/>
-        </w:rPr>
-        <w:t>：</w:t>
-      </w:r>
-      <w:r>
-        <w:rPr>
-          <w:rFonts w:ascii="Times New Roman" w:eastAsia="宋体" w:hAnsi="Times New Roman" w:hint="eastAsia"/>
-          <w:color w:val="auto"/>
-        </w:rPr>
-        <w:t>00-16</w:t>
-      </w:r>
-      <w:r>
-        <w:rPr>
-          <w:rFonts w:ascii="Times New Roman" w:eastAsia="宋体" w:hAnsi="Times New Roman" w:hint="eastAsia"/>
-          <w:color w:val="auto"/>
-        </w:rPr>
-        <w:t>：</w:t>
-      </w:r>
-      <w:r>
-        <w:rPr>
-          <w:rFonts w:ascii="Times New Roman" w:eastAsia="宋体" w:hAnsi="Times New Roman" w:hint="eastAsia"/>
-          <w:color w:val="auto"/>
-        </w:rPr>
-        <w:t>00</w:t>
-      </w:r>
-      <w:r>
-        <w:rPr>
-          <w:rFonts w:ascii="Times New Roman" w:eastAsia="宋体" w:hAnsi="Times New Roman"/>
-          <w:color w:val="auto"/>
-        </w:rPr>
-        <w:t xml:space="preserve"> </w:t>
-      </w:r>
-      <w:r>
-        <w:rPr>
-          <w:rFonts w:ascii="Times New Roman" w:eastAsia="宋体" w:hAnsi="Times New Roman" w:hint="eastAsia"/>
-          <w:color w:val="auto"/>
-        </w:rPr>
-        <w:t>完成乘法器</w:t>
-      </w:r>
-    </w:p>
-    <w:p>
-      <w:pPr>
-        <w:spacing w:line="360" w:lineRule="auto"/>
-        <w:ind w:leftChars="100" w:left="1050" w:hangingChars="400" w:hanging="840"/>
-        <w:rPr>
-          <w:rFonts w:ascii="Times New Roman" w:eastAsia="宋体" w:hAnsi="Times New Roman"/>
-          <w:color w:val="auto"/>
-          <w:shd w:val="pct15" w:color="auto" w:fill="FFFFFF"/>
-        </w:rPr>
-      </w:pPr>
-      <w:r>
-        <w:rPr>
-          <w:rFonts w:ascii="Times New Roman" w:eastAsia="宋体" w:hAnsi="Times New Roman" w:hint="eastAsia"/>
-          <w:color w:val="auto"/>
-        </w:rPr>
-        <w:t>2023</w:t>
-      </w:r>
-      <w:r>
-        <w:rPr>
-          <w:rFonts w:ascii="Times New Roman" w:eastAsia="宋体" w:hAnsi="Times New Roman" w:hint="eastAsia"/>
-          <w:color w:val="auto"/>
-        </w:rPr>
-        <w:t>年</w:t>
-      </w:r>
-      <w:r>
-        <w:rPr>
-          <w:rFonts w:ascii="Times New Roman" w:eastAsia="宋体" w:hAnsi="Times New Roman" w:hint="eastAsia"/>
-          <w:color w:val="auto"/>
-        </w:rPr>
-        <w:t>10</w:t>
-      </w:r>
-      <w:r>
-        <w:rPr>
-          <w:rFonts w:ascii="Times New Roman" w:eastAsia="宋体" w:hAnsi="Times New Roman" w:hint="eastAsia"/>
-          <w:color w:val="auto"/>
-        </w:rPr>
-        <w:t>月</w:t>
-      </w:r>
-      <w:r>
-        <w:rPr>
-          <w:rFonts w:ascii="Times New Roman" w:eastAsia="宋体" w:hAnsi="Times New Roman" w:hint="eastAsia"/>
-          <w:color w:val="auto"/>
-        </w:rPr>
-        <w:t>14</w:t>
-      </w:r>
-      <w:r>
-        <w:rPr>
-          <w:rFonts w:ascii="Times New Roman" w:eastAsia="宋体" w:hAnsi="Times New Roman" w:hint="eastAsia"/>
-          <w:color w:val="auto"/>
-        </w:rPr>
-        <w:t>日</w:t>
-      </w:r>
-      <w:r>
-        <w:rPr>
-          <w:rFonts w:ascii="Times New Roman" w:eastAsia="宋体" w:hAnsi="Times New Roman" w:hint="eastAsia"/>
-          <w:color w:val="auto"/>
-        </w:rPr>
-        <w:t xml:space="preserve"> 17</w:t>
-      </w:r>
-      <w:r>
-        <w:rPr>
-          <w:rFonts w:ascii="Times New Roman" w:eastAsia="宋体" w:hAnsi="Times New Roman" w:hint="eastAsia"/>
-          <w:color w:val="auto"/>
-        </w:rPr>
-        <w:t>：</w:t>
-      </w:r>
-      <w:r>
-        <w:rPr>
-          <w:rFonts w:ascii="Times New Roman" w:eastAsia="宋体" w:hAnsi="Times New Roman" w:hint="eastAsia"/>
-          <w:color w:val="auto"/>
-        </w:rPr>
-        <w:t>00-19</w:t>
-      </w:r>
-      <w:r>
-        <w:rPr>
-          <w:rFonts w:ascii="Times New Roman" w:eastAsia="宋体" w:hAnsi="Times New Roman" w:hint="eastAsia"/>
-          <w:color w:val="auto"/>
-        </w:rPr>
-        <w:t>：</w:t>
-      </w:r>
-      <w:r>
-        <w:rPr>
-          <w:rFonts w:ascii="Times New Roman" w:eastAsia="宋体" w:hAnsi="Times New Roman" w:hint="eastAsia"/>
-          <w:color w:val="auto"/>
-        </w:rPr>
-        <w:t>00</w:t>
-      </w:r>
-      <w:r>
-        <w:rPr>
-          <w:rFonts w:ascii="Times New Roman" w:eastAsia="宋体" w:hAnsi="Times New Roman" w:hint="eastAsia"/>
-          <w:color w:val="auto"/>
-        </w:rPr>
-        <w:t>完成除法器</w:t>
-      </w:r>
-    </w:p>
-    <w:p>
-      <w:pPr>
         <w:pStyle w:val="my"/>
         <w:ind w:firstLineChars="0"/>
         <w:rPr>
-          <w:rFonts w:eastAsiaTheme="minorEastAsia"/>
-          <w:color w:val="auto"/>
+          <w:rFonts w:hint="eastAsia"/>
         </w:rPr>
       </w:pPr>
     </w:p>
@@ -22186,23 +22750,7 @@
           <w:rFonts w:ascii="Times New Roman" w:eastAsia="宋体" w:hAnsi="Times New Roman" w:hint="eastAsia"/>
           <w:szCs w:val="21"/>
         </w:rPr>
-        <w:t>的</w:t>
-      </w:r>
-      <w:proofErr w:type="gramStart"/>
-      <w:r>
-        <w:rPr>
-          <w:rFonts w:ascii="Times New Roman" w:eastAsia="宋体" w:hAnsi="Times New Roman" w:hint="eastAsia"/>
-          <w:szCs w:val="21"/>
-        </w:rPr>
-        <w:t>的</w:t>
-      </w:r>
-      <w:proofErr w:type="gramEnd"/>
-      <w:r>
-        <w:rPr>
-          <w:rFonts w:ascii="Times New Roman" w:eastAsia="宋体" w:hAnsi="Times New Roman" w:hint="eastAsia"/>
-          <w:szCs w:val="21"/>
-        </w:rPr>
-        <w:t>相关信号如上所示，可以看出</w:t>
+        <w:t>的的相关信号如上所示，可以看出</w:t>
       </w:r>
       <w:proofErr w:type="spellStart"/>
       <w:r>
@@ -24047,6 +24595,1203 @@
     </w:p>
     <w:p>
       <w:pPr>
+        <w:ind w:firstLineChars="200" w:firstLine="420"/>
+        <w:rPr>
+          <w:rFonts w:ascii="宋体" w:eastAsia="宋体" w:hAnsi="宋体" w:cs="宋体"/>
+          <w:szCs w:val="21"/>
+        </w:rPr>
+      </w:pPr>
+    </w:p>
+    <w:p>
+      <w:pPr>
+        <w:pStyle w:val="my"/>
+        <w:numPr>
+          <w:ilvl w:val="1"/>
+          <w:numId w:val="44"/>
+        </w:numPr>
+        <w:ind w:firstLineChars="0"/>
+        <w:rPr>
+          <w:rFonts w:eastAsiaTheme="minorEastAsia"/>
+          <w:color w:val="auto"/>
+        </w:rPr>
+      </w:pPr>
+      <w:r>
+        <w:rPr>
+          <w:rFonts w:eastAsia="黑体" w:hint="eastAsia"/>
+          <w:sz w:val="28"/>
+          <w:szCs w:val="28"/>
+        </w:rPr>
+        <w:t>对</w:t>
+      </w:r>
+      <w:r>
+        <w:rPr>
+          <w:rFonts w:eastAsia="黑体" w:hint="eastAsia"/>
+          <w:sz w:val="28"/>
+          <w:szCs w:val="28"/>
+        </w:rPr>
+        <w:t>exp</w:t>
+      </w:r>
+      <w:r>
+        <w:rPr>
+          <w:rFonts w:eastAsia="黑体"/>
+          <w:sz w:val="28"/>
+          <w:szCs w:val="28"/>
+        </w:rPr>
+        <w:t>11</w:t>
+      </w:r>
+      <w:r>
+        <w:rPr>
+          <w:rFonts w:eastAsia="黑体" w:hint="eastAsia"/>
+          <w:sz w:val="28"/>
+          <w:szCs w:val="28"/>
+        </w:rPr>
+        <w:t>的时序进行优化</w:t>
+      </w:r>
+    </w:p>
+    <w:p>
+      <w:pPr>
+        <w:pStyle w:val="my"/>
+        <w:ind w:firstLineChars="0"/>
+        <w:rPr>
+          <w:rFonts w:eastAsiaTheme="minorEastAsia"/>
+          <w:color w:val="auto"/>
+        </w:rPr>
+      </w:pPr>
+      <w:r>
+        <w:rPr>
+          <w:rFonts w:eastAsiaTheme="minorEastAsia" w:hint="eastAsia"/>
+          <w:color w:val="auto"/>
+        </w:rPr>
+        <w:t xml:space="preserve"> </w:t>
+      </w:r>
+      <w:r>
+        <w:rPr>
+          <w:rFonts w:eastAsiaTheme="minorEastAsia"/>
+          <w:color w:val="auto"/>
+        </w:rPr>
+        <w:t xml:space="preserve">    </w:t>
+      </w:r>
+      <w:bookmarkStart w:id="9" w:name="OLE_LINK2"/>
+      <w:r>
+        <w:rPr>
+          <w:rFonts w:eastAsiaTheme="minorEastAsia" w:hint="eastAsia"/>
+          <w:color w:val="auto"/>
+        </w:rPr>
+        <w:t>在</w:t>
+      </w:r>
+      <w:r>
+        <w:rPr>
+          <w:rFonts w:eastAsiaTheme="minorEastAsia" w:hint="eastAsia"/>
+          <w:color w:val="auto"/>
+        </w:rPr>
+        <w:t>exp</w:t>
+      </w:r>
+      <w:r>
+        <w:rPr>
+          <w:rFonts w:eastAsiaTheme="minorEastAsia"/>
+          <w:color w:val="auto"/>
+        </w:rPr>
+        <w:t>10</w:t>
+      </w:r>
+      <w:r>
+        <w:rPr>
+          <w:rFonts w:eastAsiaTheme="minorEastAsia" w:hint="eastAsia"/>
+          <w:color w:val="auto"/>
+        </w:rPr>
+        <w:t>中，本小组对乘法器切成了两级流水，所以</w:t>
+      </w:r>
+      <w:r>
+        <w:rPr>
+          <w:rFonts w:eastAsiaTheme="minorEastAsia" w:hint="eastAsia"/>
+          <w:color w:val="auto"/>
+        </w:rPr>
+        <w:t>exp</w:t>
+      </w:r>
+      <w:r>
+        <w:rPr>
+          <w:rFonts w:eastAsiaTheme="minorEastAsia"/>
+          <w:color w:val="auto"/>
+        </w:rPr>
+        <w:t>10</w:t>
+      </w:r>
+      <w:r>
+        <w:rPr>
+          <w:rFonts w:eastAsiaTheme="minorEastAsia" w:hint="eastAsia"/>
+          <w:color w:val="auto"/>
+        </w:rPr>
+        <w:t>中的时序较好</w:t>
+      </w:r>
+      <w:bookmarkEnd w:id="9"/>
+    </w:p>
+    <w:p>
+      <w:pPr>
+        <w:pStyle w:val="my"/>
+        <w:ind w:firstLineChars="0" w:firstLine="0"/>
+        <w:rPr>
+          <w:rFonts w:eastAsiaTheme="minorEastAsia" w:hint="eastAsia"/>
+          <w:color w:val="auto"/>
+        </w:rPr>
+      </w:pPr>
+      <w:r>
+        <w:rPr>
+          <w:rFonts w:eastAsiaTheme="minorEastAsia"/>
+          <w:color w:val="auto"/>
+        </w:rPr>
+        <w:drawing>
+          <wp:inline distT="0" distB="0" distL="0" distR="0" wp14:anchorId="5E483424" wp14:editId="58EBA3C5">
+            <wp:extent cx="6958786" cy="819150"/>
+            <wp:effectExtent l="0" t="0" r="0" b="0"/>
+            <wp:docPr id="912191560" name="图片 1"/>
+            <wp:cNvGraphicFramePr>
+              <a:graphicFrameLocks xmlns:a="http://schemas.openxmlformats.org/drawingml/2006/main" noChangeAspect="1"/>
+            </wp:cNvGraphicFramePr>
+            <a:graphic xmlns:a="http://schemas.openxmlformats.org/drawingml/2006/main">
+              <a:graphicData uri="http://schemas.openxmlformats.org/drawingml/2006/picture">
+                <pic:pic xmlns:pic="http://schemas.openxmlformats.org/drawingml/2006/picture">
+                  <pic:nvPicPr>
+                    <pic:cNvPr id="912191560" name=""/>
+                    <pic:cNvPicPr/>
+                  </pic:nvPicPr>
+                  <pic:blipFill>
+                    <a:blip r:embed="rId61"/>
+                    <a:stretch>
+                      <a:fillRect/>
+                    </a:stretch>
+                  </pic:blipFill>
+                  <pic:spPr>
+                    <a:xfrm>
+                      <a:off x="0" y="0"/>
+                      <a:ext cx="6966258" cy="820030"/>
+                    </a:xfrm>
+                    <a:prstGeom prst="rect">
+                      <a:avLst/>
+                    </a:prstGeom>
+                  </pic:spPr>
+                </pic:pic>
+              </a:graphicData>
+            </a:graphic>
+          </wp:inline>
+        </w:drawing>
+      </w:r>
+    </w:p>
+    <w:p>
+      <w:pPr>
+        <w:rPr>
+          <w:color w:val="auto"/>
+        </w:rPr>
+      </w:pPr>
+      <w:r>
+        <w:rPr>
+          <w:rFonts w:ascii="宋体" w:eastAsia="宋体" w:hAnsi="宋体" w:cs="宋体"/>
+          <w:szCs w:val="21"/>
+        </w:rPr>
+        <w:tab/>
+      </w:r>
+      <w:r>
+        <w:rPr>
+          <w:rFonts w:ascii="宋体" w:eastAsia="宋体" w:hAnsi="宋体" w:cs="宋体" w:hint="eastAsia"/>
+          <w:szCs w:val="21"/>
+        </w:rPr>
+        <w:t>但</w:t>
+      </w:r>
+      <w:r>
+        <w:rPr>
+          <w:rFonts w:hint="eastAsia"/>
+          <w:color w:val="auto"/>
+        </w:rPr>
+        <w:t>在</w:t>
+      </w:r>
+      <w:r>
+        <w:rPr>
+          <w:rFonts w:hint="eastAsia"/>
+          <w:color w:val="auto"/>
+        </w:rPr>
+        <w:t>exp</w:t>
+      </w:r>
+      <w:r>
+        <w:rPr>
+          <w:color w:val="auto"/>
+        </w:rPr>
+        <w:t>1</w:t>
+      </w:r>
+      <w:r>
+        <w:rPr>
+          <w:color w:val="auto"/>
+        </w:rPr>
+        <w:t>1</w:t>
+      </w:r>
+      <w:r>
+        <w:rPr>
+          <w:rFonts w:hint="eastAsia"/>
+          <w:color w:val="auto"/>
+        </w:rPr>
+        <w:t>中</w:t>
+      </w:r>
+      <w:r>
+        <w:rPr>
+          <w:rFonts w:hint="eastAsia"/>
+          <w:color w:val="auto"/>
+        </w:rPr>
+        <w:t>，</w:t>
+      </w:r>
+      <w:r>
+        <w:rPr>
+          <w:rFonts w:hint="eastAsia"/>
+          <w:color w:val="auto"/>
+        </w:rPr>
+        <w:t>由于访存指令的处理逻辑变为更加复杂，跳转的判断也更加复杂，导致</w:t>
+      </w:r>
+      <w:r>
+        <w:rPr>
+          <w:rFonts w:hint="eastAsia"/>
+          <w:color w:val="auto"/>
+        </w:rPr>
+        <w:t>exp</w:t>
+      </w:r>
+      <w:r>
+        <w:rPr>
+          <w:color w:val="auto"/>
+        </w:rPr>
+        <w:t>11</w:t>
+      </w:r>
+      <w:r>
+        <w:rPr>
+          <w:rFonts w:hint="eastAsia"/>
+          <w:color w:val="auto"/>
+        </w:rPr>
+        <w:t>中的时序出现了问题，如下所示：</w:t>
+      </w:r>
+    </w:p>
+    <w:p>
+      <w:pPr>
+        <w:rPr>
+          <w:color w:val="auto"/>
+        </w:rPr>
+      </w:pPr>
+    </w:p>
+    <w:p>
+      <w:pPr>
+        <w:rPr>
+          <w:color w:val="auto"/>
+        </w:rPr>
+      </w:pPr>
+    </w:p>
+    <w:p>
+      <w:pPr>
+        <w:rPr>
+          <w:color w:val="auto"/>
+        </w:rPr>
+      </w:pPr>
+    </w:p>
+    <w:p>
+      <w:pPr>
+        <w:rPr>
+          <w:color w:val="auto"/>
+        </w:rPr>
+      </w:pPr>
+    </w:p>
+    <w:p>
+      <w:pPr>
+        <w:rPr>
+          <w:color w:val="auto"/>
+        </w:rPr>
+      </w:pPr>
+    </w:p>
+    <w:p>
+      <w:pPr>
+        <w:rPr>
+          <w:rFonts w:hint="eastAsia"/>
+          <w:color w:val="auto"/>
+        </w:rPr>
+      </w:pPr>
+    </w:p>
+    <w:p>
+      <w:pPr>
+        <w:rPr>
+          <w:color w:val="auto"/>
+        </w:rPr>
+      </w:pPr>
+      <w:r>
+        <w:rPr>
+          <w:color w:val="auto"/>
+        </w:rPr>
+        <w:tab/>
+        <w:t xml:space="preserve">  </w:t>
+      </w:r>
+      <w:r>
+        <w:rPr>
+          <w:rFonts w:hint="eastAsia"/>
+          <w:color w:val="auto"/>
+        </w:rPr>
+        <w:t>通过观察最差时序的路径，发现是访存指令的处理路径（访存指令的结果通过前递到</w:t>
+      </w:r>
+      <w:r>
+        <w:rPr>
+          <w:rFonts w:hint="eastAsia"/>
+          <w:color w:val="auto"/>
+        </w:rPr>
+        <w:t>I</w:t>
+      </w:r>
+      <w:r>
+        <w:rPr>
+          <w:color w:val="auto"/>
+        </w:rPr>
+        <w:t>D</w:t>
+      </w:r>
+      <w:proofErr w:type="gramStart"/>
+      <w:r>
+        <w:rPr>
+          <w:rFonts w:hint="eastAsia"/>
+          <w:color w:val="auto"/>
+        </w:rPr>
+        <w:t>流水级</w:t>
+      </w:r>
+      <w:proofErr w:type="gramEnd"/>
+      <w:r>
+        <w:rPr>
+          <w:rFonts w:hint="eastAsia"/>
+          <w:color w:val="auto"/>
+        </w:rPr>
+        <w:t>的延迟过高），于是本小组对最初的访存数据的处理逻辑进行了优化，如下所示：</w:t>
+      </w:r>
+    </w:p>
+    <w:p>
+      <w:pPr>
+        <w:rPr>
+          <w:rFonts w:hint="eastAsia"/>
+          <w:color w:val="auto"/>
+        </w:rPr>
+      </w:pPr>
+      <w:r>
+        <w:rPr>
+          <w:color w:val="auto"/>
+        </w:rPr>
+        <w:drawing>
+          <wp:inline distT="0" distB="0" distL="0" distR="0" wp14:anchorId="64925247" wp14:editId="588D3D28">
+            <wp:extent cx="6645910" cy="3187700"/>
+            <wp:effectExtent l="0" t="0" r="2540" b="0"/>
+            <wp:docPr id="1584687300" name="图片 1"/>
+            <wp:cNvGraphicFramePr>
+              <a:graphicFrameLocks xmlns:a="http://schemas.openxmlformats.org/drawingml/2006/main" noChangeAspect="1"/>
+            </wp:cNvGraphicFramePr>
+            <a:graphic xmlns:a="http://schemas.openxmlformats.org/drawingml/2006/main">
+              <a:graphicData uri="http://schemas.openxmlformats.org/drawingml/2006/picture">
+                <pic:pic xmlns:pic="http://schemas.openxmlformats.org/drawingml/2006/picture">
+                  <pic:nvPicPr>
+                    <pic:cNvPr id="1584687300" name=""/>
+                    <pic:cNvPicPr/>
+                  </pic:nvPicPr>
+                  <pic:blipFill>
+                    <a:blip r:embed="rId62"/>
+                    <a:stretch>
+                      <a:fillRect/>
+                    </a:stretch>
+                  </pic:blipFill>
+                  <pic:spPr>
+                    <a:xfrm>
+                      <a:off x="0" y="0"/>
+                      <a:ext cx="6645910" cy="3187700"/>
+                    </a:xfrm>
+                    <a:prstGeom prst="rect">
+                      <a:avLst/>
+                    </a:prstGeom>
+                  </pic:spPr>
+                </pic:pic>
+              </a:graphicData>
+            </a:graphic>
+          </wp:inline>
+        </w:drawing>
+      </w:r>
+    </w:p>
+    <w:p>
+      <w:pPr>
+        <w:rPr>
+          <w:rFonts w:hint="eastAsia"/>
+          <w:color w:val="auto"/>
+        </w:rPr>
+      </w:pPr>
+      <w:r>
+        <w:rPr>
+          <w:color w:val="auto"/>
+        </w:rPr>
+        <w:drawing>
+          <wp:inline distT="0" distB="0" distL="0" distR="0" wp14:anchorId="70B349AC" wp14:editId="4CB32E87">
+            <wp:extent cx="6645910" cy="1623695"/>
+            <wp:effectExtent l="0" t="0" r="2540" b="0"/>
+            <wp:docPr id="1962119788" name="图片 1"/>
+            <wp:cNvGraphicFramePr>
+              <a:graphicFrameLocks xmlns:a="http://schemas.openxmlformats.org/drawingml/2006/main" noChangeAspect="1"/>
+            </wp:cNvGraphicFramePr>
+            <a:graphic xmlns:a="http://schemas.openxmlformats.org/drawingml/2006/main">
+              <a:graphicData uri="http://schemas.openxmlformats.org/drawingml/2006/picture">
+                <pic:pic xmlns:pic="http://schemas.openxmlformats.org/drawingml/2006/picture">
+                  <pic:nvPicPr>
+                    <pic:cNvPr id="1962119788" name=""/>
+                    <pic:cNvPicPr/>
+                  </pic:nvPicPr>
+                  <pic:blipFill>
+                    <a:blip r:embed="rId63"/>
+                    <a:stretch>
+                      <a:fillRect/>
+                    </a:stretch>
+                  </pic:blipFill>
+                  <pic:spPr>
+                    <a:xfrm>
+                      <a:off x="0" y="0"/>
+                      <a:ext cx="6645910" cy="1623695"/>
+                    </a:xfrm>
+                    <a:prstGeom prst="rect">
+                      <a:avLst/>
+                    </a:prstGeom>
+                  </pic:spPr>
+                </pic:pic>
+              </a:graphicData>
+            </a:graphic>
+          </wp:inline>
+        </w:drawing>
+      </w:r>
+    </w:p>
+    <w:p>
+      <w:pPr>
+        <w:rPr>
+          <w:color w:val="auto"/>
+        </w:rPr>
+      </w:pPr>
+      <w:r>
+        <w:rPr>
+          <w:color w:val="auto"/>
+        </w:rPr>
+        <w:tab/>
+      </w:r>
+      <w:r>
+        <w:rPr>
+          <w:rFonts w:hint="eastAsia"/>
+          <w:color w:val="auto"/>
+        </w:rPr>
+        <w:t>但是时序结果仍然不好</w:t>
+      </w:r>
+      <w:r>
+        <w:rPr>
+          <w:rFonts w:hint="eastAsia"/>
+          <w:color w:val="auto"/>
+        </w:rPr>
+        <w:t>：</w:t>
+      </w:r>
+    </w:p>
+    <w:p>
+      <w:pPr>
+        <w:rPr>
+          <w:color w:val="auto"/>
+        </w:rPr>
+      </w:pPr>
+    </w:p>
+    <w:p>
+      <w:pPr>
+        <w:rPr>
+          <w:color w:val="auto"/>
+        </w:rPr>
+      </w:pPr>
+    </w:p>
+    <w:p>
+      <w:pPr>
+        <w:rPr>
+          <w:color w:val="auto"/>
+        </w:rPr>
+      </w:pPr>
+    </w:p>
+    <w:p>
+      <w:pPr>
+        <w:rPr>
+          <w:rFonts w:hint="eastAsia"/>
+          <w:color w:val="auto"/>
+        </w:rPr>
+      </w:pPr>
+    </w:p>
+    <w:p>
+      <w:pPr>
+        <w:ind w:firstLineChars="200" w:firstLine="420"/>
+        <w:rPr>
+          <w:color w:val="auto"/>
+        </w:rPr>
+      </w:pPr>
+      <w:r>
+        <w:rPr>
+          <w:rFonts w:hint="eastAsia"/>
+          <w:color w:val="auto"/>
+        </w:rPr>
+        <w:t>通过对代码进行分析，本小组认为可能是</w:t>
+      </w:r>
+      <w:proofErr w:type="spellStart"/>
+      <w:r>
+        <w:rPr>
+          <w:rFonts w:hint="eastAsia"/>
+          <w:color w:val="auto"/>
+        </w:rPr>
+        <w:t>mem</w:t>
+      </w:r>
+      <w:r>
+        <w:rPr>
+          <w:color w:val="auto"/>
+        </w:rPr>
+        <w:t>_rf_data</w:t>
+      </w:r>
+      <w:proofErr w:type="spellEnd"/>
+      <w:r>
+        <w:rPr>
+          <w:rFonts w:hint="eastAsia"/>
+          <w:color w:val="auto"/>
+        </w:rPr>
+        <w:t>使用了很多个多路选择器，可能导致延迟较高，于是尝试改为</w:t>
+      </w:r>
+      <w:proofErr w:type="gramStart"/>
+      <w:r>
+        <w:rPr>
+          <w:rFonts w:hint="eastAsia"/>
+          <w:color w:val="auto"/>
+        </w:rPr>
+        <w:t>独热码进行</w:t>
+      </w:r>
+      <w:proofErr w:type="gramEnd"/>
+      <w:r>
+        <w:rPr>
+          <w:rFonts w:hint="eastAsia"/>
+          <w:color w:val="auto"/>
+        </w:rPr>
+        <w:t>与或操作，时序结果得到了改善，如下所示：</w:t>
+      </w:r>
+    </w:p>
+    <w:p>
+      <w:pPr>
+        <w:jc w:val="center"/>
+        <w:rPr>
+          <w:rFonts w:hint="eastAsia"/>
+          <w:color w:val="auto"/>
+        </w:rPr>
+      </w:pPr>
+      <w:r>
+        <w:rPr>
+          <w:noProof/>
+          <w:color w:val="auto"/>
+        </w:rPr>
+        <w:lastRenderedPageBreak/>
+        <w:drawing>
+          <wp:inline distT="0" distB="0" distL="0" distR="0" wp14:anchorId="1915DE8D" wp14:editId="2CFF6A80">
+            <wp:extent cx="6645910" cy="1318895"/>
+            <wp:effectExtent l="0" t="0" r="2540" b="0"/>
+            <wp:docPr id="1421798996" name="图片 2"/>
+            <wp:cNvGraphicFramePr>
+              <a:graphicFrameLocks xmlns:a="http://schemas.openxmlformats.org/drawingml/2006/main" noChangeAspect="1"/>
+            </wp:cNvGraphicFramePr>
+            <a:graphic xmlns:a="http://schemas.openxmlformats.org/drawingml/2006/main">
+              <a:graphicData uri="http://schemas.openxmlformats.org/drawingml/2006/picture">
+                <pic:pic xmlns:pic="http://schemas.openxmlformats.org/drawingml/2006/picture">
+                  <pic:nvPicPr>
+                    <pic:cNvPr id="0" name="Picture 2"/>
+                    <pic:cNvPicPr>
+                      <a:picLocks noChangeAspect="1" noChangeArrowheads="1"/>
+                    </pic:cNvPicPr>
+                  </pic:nvPicPr>
+                  <pic:blipFill>
+                    <a:blip r:embed="rId64" cstate="print">
+                      <a:extLst>
+                        <a:ext uri="{28A0092B-C50C-407E-A947-70E740481C1C}">
+                          <a14:useLocalDpi xmlns:a14="http://schemas.microsoft.com/office/drawing/2010/main" val="0"/>
+                        </a:ext>
+                      </a:extLst>
+                    </a:blip>
+                    <a:srcRect/>
+                    <a:stretch>
+                      <a:fillRect/>
+                    </a:stretch>
+                  </pic:blipFill>
+                  <pic:spPr bwMode="auto">
+                    <a:xfrm>
+                      <a:off x="0" y="0"/>
+                      <a:ext cx="6645910" cy="1318895"/>
+                    </a:xfrm>
+                    <a:prstGeom prst="rect">
+                      <a:avLst/>
+                    </a:prstGeom>
+                    <a:noFill/>
+                    <a:ln>
+                      <a:noFill/>
+                    </a:ln>
+                  </pic:spPr>
+                </pic:pic>
+              </a:graphicData>
+            </a:graphic>
+          </wp:inline>
+        </w:drawing>
+      </w:r>
+    </w:p>
+    <w:p>
+      <w:pPr>
+        <w:rPr>
+          <w:color w:val="auto"/>
+        </w:rPr>
+      </w:pPr>
+      <w:r>
+        <w:rPr>
+          <w:color w:val="auto"/>
+        </w:rPr>
+        <w:tab/>
+        <w:t xml:space="preserve">  </w:t>
+      </w:r>
+      <w:r>
+        <w:rPr>
+          <w:rFonts w:hint="eastAsia"/>
+          <w:color w:val="auto"/>
+        </w:rPr>
+        <w:t>修改后，时序</w:t>
+      </w:r>
+      <w:proofErr w:type="gramStart"/>
+      <w:r>
+        <w:rPr>
+          <w:rFonts w:hint="eastAsia"/>
+          <w:color w:val="auto"/>
+        </w:rPr>
+        <w:t>结果较最开始</w:t>
+      </w:r>
+      <w:proofErr w:type="gramEnd"/>
+      <w:r>
+        <w:rPr>
+          <w:rFonts w:hint="eastAsia"/>
+          <w:color w:val="auto"/>
+        </w:rPr>
+        <w:t>好了很多</w:t>
+      </w:r>
+      <w:r>
+        <w:rPr>
+          <w:rFonts w:hint="eastAsia"/>
+          <w:color w:val="auto"/>
+        </w:rPr>
+        <w:t>：</w:t>
+      </w:r>
+      <w:r>
+        <w:rPr>
+          <w:rFonts w:hint="eastAsia"/>
+          <w:color w:val="auto"/>
+        </w:rPr>
+        <w:t>继续对时序最差的路径进行分析，发现是</w:t>
+      </w:r>
+      <w:proofErr w:type="spellStart"/>
+      <w:r>
+        <w:rPr>
+          <w:rFonts w:hint="eastAsia"/>
+          <w:color w:val="auto"/>
+        </w:rPr>
+        <w:t>br</w:t>
+      </w:r>
+      <w:r>
+        <w:rPr>
+          <w:color w:val="auto"/>
+        </w:rPr>
+        <w:t>_taken</w:t>
+      </w:r>
+      <w:proofErr w:type="spellEnd"/>
+      <w:r>
+        <w:rPr>
+          <w:rFonts w:hint="eastAsia"/>
+          <w:color w:val="auto"/>
+        </w:rPr>
+        <w:t>的判断逻辑的问题，于是本小组成员开始对</w:t>
+      </w:r>
+      <w:proofErr w:type="spellStart"/>
+      <w:r>
+        <w:rPr>
+          <w:rFonts w:hint="eastAsia"/>
+          <w:color w:val="auto"/>
+        </w:rPr>
+        <w:t>br</w:t>
+      </w:r>
+      <w:r>
+        <w:rPr>
+          <w:color w:val="auto"/>
+        </w:rPr>
+        <w:t>_taken</w:t>
+      </w:r>
+      <w:proofErr w:type="spellEnd"/>
+      <w:r>
+        <w:rPr>
+          <w:rFonts w:hint="eastAsia"/>
+          <w:color w:val="auto"/>
+        </w:rPr>
+        <w:t>进行优化，最初本组成员的</w:t>
+      </w:r>
+      <w:proofErr w:type="spellStart"/>
+      <w:r>
+        <w:rPr>
+          <w:rFonts w:hint="eastAsia"/>
+          <w:color w:val="auto"/>
+        </w:rPr>
+        <w:t>br</w:t>
+      </w:r>
+      <w:r>
+        <w:rPr>
+          <w:color w:val="auto"/>
+        </w:rPr>
+        <w:t>_taken</w:t>
+      </w:r>
+      <w:proofErr w:type="spellEnd"/>
+      <w:r>
+        <w:rPr>
+          <w:rFonts w:hint="eastAsia"/>
+          <w:color w:val="auto"/>
+        </w:rPr>
+        <w:t>的判断逻辑直接使用了</w:t>
+      </w:r>
+      <w:r>
+        <w:rPr>
+          <w:rFonts w:hint="eastAsia"/>
+          <w:color w:val="auto"/>
+        </w:rPr>
+        <w:t xml:space="preserve"> </w:t>
+      </w:r>
+      <w:r>
+        <w:rPr>
+          <w:color w:val="auto"/>
+        </w:rPr>
+        <w:t xml:space="preserve">&lt; </w:t>
+      </w:r>
+      <w:r>
+        <w:rPr>
+          <w:rFonts w:hint="eastAsia"/>
+          <w:color w:val="auto"/>
+        </w:rPr>
+        <w:t>进行判断，如下所示：</w:t>
+      </w:r>
+    </w:p>
+    <w:p>
+      <w:pPr>
+        <w:jc w:val="center"/>
+        <w:rPr>
+          <w:rFonts w:hint="eastAsia"/>
+          <w:color w:val="auto"/>
+        </w:rPr>
+      </w:pPr>
+      <w:r>
+        <w:rPr>
+          <w:color w:val="auto"/>
+        </w:rPr>
+        <w:drawing>
+          <wp:inline distT="0" distB="0" distL="0" distR="0" wp14:anchorId="5373DA4B" wp14:editId="1E8A4989">
+            <wp:extent cx="5924854" cy="901746"/>
+            <wp:effectExtent l="0" t="0" r="0" b="0"/>
+            <wp:docPr id="302887422" name="图片 1"/>
+            <wp:cNvGraphicFramePr>
+              <a:graphicFrameLocks xmlns:a="http://schemas.openxmlformats.org/drawingml/2006/main" noChangeAspect="1"/>
+            </wp:cNvGraphicFramePr>
+            <a:graphic xmlns:a="http://schemas.openxmlformats.org/drawingml/2006/main">
+              <a:graphicData uri="http://schemas.openxmlformats.org/drawingml/2006/picture">
+                <pic:pic xmlns:pic="http://schemas.openxmlformats.org/drawingml/2006/picture">
+                  <pic:nvPicPr>
+                    <pic:cNvPr id="302887422" name=""/>
+                    <pic:cNvPicPr/>
+                  </pic:nvPicPr>
+                  <pic:blipFill>
+                    <a:blip r:embed="rId65"/>
+                    <a:stretch>
+                      <a:fillRect/>
+                    </a:stretch>
+                  </pic:blipFill>
+                  <pic:spPr>
+                    <a:xfrm>
+                      <a:off x="0" y="0"/>
+                      <a:ext cx="5924854" cy="901746"/>
+                    </a:xfrm>
+                    <a:prstGeom prst="rect">
+                      <a:avLst/>
+                    </a:prstGeom>
+                  </pic:spPr>
+                </pic:pic>
+              </a:graphicData>
+            </a:graphic>
+          </wp:inline>
+        </w:drawing>
+      </w:r>
+    </w:p>
+    <w:p>
+      <w:pPr>
+        <w:rPr>
+          <w:color w:val="auto"/>
+        </w:rPr>
+      </w:pPr>
+      <w:r>
+        <w:rPr>
+          <w:color w:val="auto"/>
+        </w:rPr>
+        <w:tab/>
+      </w:r>
+      <w:r>
+        <w:rPr>
+          <w:rFonts w:hint="eastAsia"/>
+          <w:color w:val="auto"/>
+        </w:rPr>
+        <w:t>于是本小组尝试自己实现</w:t>
+      </w:r>
+      <w:r>
+        <w:rPr>
+          <w:rFonts w:hint="eastAsia"/>
+          <w:color w:val="auto"/>
+        </w:rPr>
+        <w:t>3</w:t>
+      </w:r>
+      <w:r>
+        <w:rPr>
+          <w:color w:val="auto"/>
+        </w:rPr>
+        <w:t>2</w:t>
+      </w:r>
+      <w:r>
+        <w:rPr>
+          <w:rFonts w:hint="eastAsia"/>
+          <w:color w:val="auto"/>
+        </w:rPr>
+        <w:t>位的块间并行，块间并行的先行进位加法器，通过</w:t>
+      </w:r>
+      <w:r>
+        <w:rPr>
+          <w:rFonts w:hint="eastAsia"/>
+          <w:color w:val="auto"/>
+        </w:rPr>
+        <w:t>C</w:t>
+      </w:r>
+      <w:r>
+        <w:rPr>
+          <w:color w:val="auto"/>
+        </w:rPr>
+        <w:t>F,OF,SF</w:t>
+      </w:r>
+      <w:r>
+        <w:rPr>
+          <w:rFonts w:hint="eastAsia"/>
+          <w:color w:val="auto"/>
+        </w:rPr>
+        <w:t>等进行判断，如下所示：</w:t>
+      </w:r>
+    </w:p>
+    <w:p>
+      <w:pPr>
+        <w:jc w:val="center"/>
+        <w:rPr>
+          <w:rFonts w:hint="eastAsia"/>
+          <w:color w:val="auto"/>
+        </w:rPr>
+      </w:pPr>
+      <w:r>
+        <w:rPr>
+          <w:color w:val="auto"/>
+        </w:rPr>
+        <w:drawing>
+          <wp:inline distT="0" distB="0" distL="0" distR="0" wp14:anchorId="0EA50510" wp14:editId="6BBFF4A0">
+            <wp:extent cx="5607338" cy="749339"/>
+            <wp:effectExtent l="0" t="0" r="0" b="0"/>
+            <wp:docPr id="1394409281" name="图片 1"/>
+            <wp:cNvGraphicFramePr>
+              <a:graphicFrameLocks xmlns:a="http://schemas.openxmlformats.org/drawingml/2006/main" noChangeAspect="1"/>
+            </wp:cNvGraphicFramePr>
+            <a:graphic xmlns:a="http://schemas.openxmlformats.org/drawingml/2006/main">
+              <a:graphicData uri="http://schemas.openxmlformats.org/drawingml/2006/picture">
+                <pic:pic xmlns:pic="http://schemas.openxmlformats.org/drawingml/2006/picture">
+                  <pic:nvPicPr>
+                    <pic:cNvPr id="1394409281" name=""/>
+                    <pic:cNvPicPr/>
+                  </pic:nvPicPr>
+                  <pic:blipFill>
+                    <a:blip r:embed="rId66"/>
+                    <a:stretch>
+                      <a:fillRect/>
+                    </a:stretch>
+                  </pic:blipFill>
+                  <pic:spPr>
+                    <a:xfrm>
+                      <a:off x="0" y="0"/>
+                      <a:ext cx="5607338" cy="749339"/>
+                    </a:xfrm>
+                    <a:prstGeom prst="rect">
+                      <a:avLst/>
+                    </a:prstGeom>
+                  </pic:spPr>
+                </pic:pic>
+              </a:graphicData>
+            </a:graphic>
+          </wp:inline>
+        </w:drawing>
+      </w:r>
+    </w:p>
+    <w:p>
+      <w:pPr>
+        <w:ind w:firstLine="420"/>
+        <w:rPr>
+          <w:color w:val="auto"/>
+        </w:rPr>
+      </w:pPr>
+      <w:r>
+        <w:rPr>
+          <w:rFonts w:hint="eastAsia"/>
+          <w:color w:val="auto"/>
+        </w:rPr>
+        <w:t>但最后发现时序并不如直接使用</w:t>
+      </w:r>
+      <w:r>
+        <w:rPr>
+          <w:color w:val="auto"/>
+        </w:rPr>
+        <w:t xml:space="preserve"> &lt; </w:t>
+      </w:r>
+      <w:r>
+        <w:rPr>
+          <w:rFonts w:hint="eastAsia"/>
+          <w:color w:val="auto"/>
+        </w:rPr>
+        <w:t>，</w:t>
+      </w:r>
+      <w:r>
+        <w:rPr>
+          <w:rFonts w:hint="eastAsia"/>
+          <w:color w:val="auto"/>
+        </w:rPr>
+        <w:t>于是最后本小组成员尝试直接使用</w:t>
+      </w:r>
+      <w:r>
+        <w:rPr>
+          <w:rFonts w:hint="eastAsia"/>
+          <w:color w:val="auto"/>
+        </w:rPr>
+        <w:t xml:space="preserve"> +</w:t>
+      </w:r>
+      <w:r>
+        <w:rPr>
+          <w:color w:val="auto"/>
+        </w:rPr>
+        <w:t xml:space="preserve"> </w:t>
+      </w:r>
+      <w:r>
+        <w:rPr>
+          <w:rFonts w:hint="eastAsia"/>
+          <w:color w:val="auto"/>
+        </w:rPr>
+        <w:t>而不是自己写的加法器</w:t>
+      </w:r>
+      <w:r>
+        <w:rPr>
+          <w:rFonts w:hint="eastAsia"/>
+          <w:color w:val="auto"/>
+        </w:rPr>
+        <w:t>进行处理，逻辑如下：</w:t>
+      </w:r>
+    </w:p>
+    <w:p>
+      <w:pPr>
+        <w:ind w:firstLine="420"/>
+        <w:rPr>
+          <w:color w:val="auto"/>
+        </w:rPr>
+      </w:pPr>
+      <w:r>
+        <w:rPr>
+          <w:color w:val="auto"/>
+        </w:rPr>
+        <w:drawing>
+          <wp:inline distT="0" distB="0" distL="0" distR="0" wp14:anchorId="518AFA0B" wp14:editId="3A75BA50">
+            <wp:extent cx="6645910" cy="1116330"/>
+            <wp:effectExtent l="0" t="0" r="2540" b="7620"/>
+            <wp:docPr id="1464993470" name="图片 1"/>
+            <wp:cNvGraphicFramePr>
+              <a:graphicFrameLocks xmlns:a="http://schemas.openxmlformats.org/drawingml/2006/main" noChangeAspect="1"/>
+            </wp:cNvGraphicFramePr>
+            <a:graphic xmlns:a="http://schemas.openxmlformats.org/drawingml/2006/main">
+              <a:graphicData uri="http://schemas.openxmlformats.org/drawingml/2006/picture">
+                <pic:pic xmlns:pic="http://schemas.openxmlformats.org/drawingml/2006/picture">
+                  <pic:nvPicPr>
+                    <pic:cNvPr id="1464993470" name=""/>
+                    <pic:cNvPicPr/>
+                  </pic:nvPicPr>
+                  <pic:blipFill>
+                    <a:blip r:embed="rId67"/>
+                    <a:stretch>
+                      <a:fillRect/>
+                    </a:stretch>
+                  </pic:blipFill>
+                  <pic:spPr>
+                    <a:xfrm>
+                      <a:off x="0" y="0"/>
+                      <a:ext cx="6645910" cy="1116330"/>
+                    </a:xfrm>
+                    <a:prstGeom prst="rect">
+                      <a:avLst/>
+                    </a:prstGeom>
+                  </pic:spPr>
+                </pic:pic>
+              </a:graphicData>
+            </a:graphic>
+          </wp:inline>
+        </w:drawing>
+      </w:r>
+    </w:p>
+    <w:p>
+      <w:pPr>
+        <w:ind w:firstLine="420"/>
+        <w:rPr>
+          <w:color w:val="auto"/>
+        </w:rPr>
+      </w:pPr>
+      <w:r>
+        <w:rPr>
+          <w:rFonts w:hint="eastAsia"/>
+          <w:color w:val="auto"/>
+        </w:rPr>
+        <w:t>最后发现时序变好了：</w:t>
+      </w:r>
+    </w:p>
+    <w:p>
+      <w:pPr>
+        <w:ind w:firstLine="420"/>
+        <w:rPr>
+          <w:color w:val="auto"/>
+        </w:rPr>
+      </w:pPr>
+      <w:r>
+        <w:rPr>
+          <w:noProof/>
+          <w:color w:val="auto"/>
+        </w:rPr>
+        <w:drawing>
+          <wp:inline distT="0" distB="0" distL="0" distR="0" wp14:anchorId="1C8F2588" wp14:editId="65BEF45F">
+            <wp:extent cx="6645910" cy="1156970"/>
+            <wp:effectExtent l="0" t="0" r="2540" b="5080"/>
+            <wp:docPr id="613582800" name="图片 1"/>
+            <wp:cNvGraphicFramePr>
+              <a:graphicFrameLocks xmlns:a="http://schemas.openxmlformats.org/drawingml/2006/main" noChangeAspect="1"/>
+            </wp:cNvGraphicFramePr>
+            <a:graphic xmlns:a="http://schemas.openxmlformats.org/drawingml/2006/main">
+              <a:graphicData uri="http://schemas.openxmlformats.org/drawingml/2006/picture">
+                <pic:pic xmlns:pic="http://schemas.openxmlformats.org/drawingml/2006/picture">
+                  <pic:nvPicPr>
+                    <pic:cNvPr id="0" name="Picture 1"/>
+                    <pic:cNvPicPr>
+                      <a:picLocks noChangeAspect="1" noChangeArrowheads="1"/>
+                    </pic:cNvPicPr>
+                  </pic:nvPicPr>
+                  <pic:blipFill>
+                    <a:blip r:embed="rId68">
+                      <a:extLst>
+                        <a:ext uri="{28A0092B-C50C-407E-A947-70E740481C1C}">
+                          <a14:useLocalDpi xmlns:a14="http://schemas.microsoft.com/office/drawing/2010/main" val="0"/>
+                        </a:ext>
+                      </a:extLst>
+                    </a:blip>
+                    <a:srcRect/>
+                    <a:stretch>
+                      <a:fillRect/>
+                    </a:stretch>
+                  </pic:blipFill>
+                  <pic:spPr bwMode="auto">
+                    <a:xfrm>
+                      <a:off x="0" y="0"/>
+                      <a:ext cx="6645910" cy="1156970"/>
+                    </a:xfrm>
+                    <a:prstGeom prst="rect">
+                      <a:avLst/>
+                    </a:prstGeom>
+                    <a:noFill/>
+                    <a:ln>
+                      <a:noFill/>
+                    </a:ln>
+                  </pic:spPr>
+                </pic:pic>
+              </a:graphicData>
+            </a:graphic>
+          </wp:inline>
+        </w:drawing>
+      </w:r>
+    </w:p>
+    <w:p>
+      <w:pPr>
+        <w:ind w:firstLine="420"/>
+        <w:rPr>
+          <w:rFonts w:hint="eastAsia"/>
+          <w:color w:val="auto"/>
+        </w:rPr>
+      </w:pPr>
+      <w:r>
+        <w:rPr>
+          <w:rFonts w:hint="eastAsia"/>
+          <w:color w:val="auto"/>
+        </w:rPr>
+        <w:t>后续本小组尝试对其它地方进行修改，如把华莱士数从</w:t>
+      </w:r>
+      <w:r>
+        <w:rPr>
+          <w:rFonts w:hint="eastAsia"/>
+          <w:color w:val="auto"/>
+        </w:rPr>
+        <w:t>7</w:t>
+      </w:r>
+      <w:r>
+        <w:rPr>
+          <w:rFonts w:hint="eastAsia"/>
+          <w:color w:val="auto"/>
+        </w:rPr>
+        <w:t>层改为</w:t>
+      </w:r>
+      <w:r>
+        <w:rPr>
+          <w:rFonts w:hint="eastAsia"/>
+          <w:color w:val="auto"/>
+        </w:rPr>
+        <w:t>6</w:t>
+      </w:r>
+      <w:r>
+        <w:rPr>
+          <w:rFonts w:hint="eastAsia"/>
+          <w:color w:val="auto"/>
+        </w:rPr>
+        <w:t>层，把乘法器流水切成三级，均没有让时序变得更好（可能此时主要问题是跳转分支的判断逻辑）。然后把其它的多路选择器改为</w:t>
+      </w:r>
+      <w:proofErr w:type="gramStart"/>
+      <w:r>
+        <w:rPr>
+          <w:rFonts w:hint="eastAsia"/>
+          <w:color w:val="auto"/>
+        </w:rPr>
+        <w:t>独热码与</w:t>
+      </w:r>
+      <w:proofErr w:type="gramEnd"/>
+      <w:r>
+        <w:rPr>
+          <w:rFonts w:hint="eastAsia"/>
+          <w:color w:val="auto"/>
+        </w:rPr>
+        <w:t>或逻辑也没有改善。由于本小组成员对时序优化并不太熟悉，</w:t>
+      </w:r>
+      <w:proofErr w:type="gramStart"/>
+      <w:r>
+        <w:rPr>
+          <w:rFonts w:hint="eastAsia"/>
+          <w:color w:val="auto"/>
+        </w:rPr>
+        <w:t>且其它</w:t>
+      </w:r>
+      <w:proofErr w:type="gramEnd"/>
+      <w:r>
+        <w:rPr>
+          <w:rFonts w:hint="eastAsia"/>
+          <w:color w:val="auto"/>
+        </w:rPr>
+        <w:t>课程的作业压力较大，最后没有进行更进一步的尝试了。</w:t>
+      </w:r>
+    </w:p>
+    <w:p>
+      <w:pPr>
+        <w:rPr>
+          <w:rFonts w:ascii="宋体" w:eastAsia="宋体" w:hAnsi="宋体" w:cs="宋体" w:hint="eastAsia"/>
+          <w:szCs w:val="21"/>
+        </w:rPr>
+      </w:pPr>
+    </w:p>
+    <w:p>
+      <w:pPr>
         <w:pStyle w:val="my"/>
         <w:numPr>
           <w:ilvl w:val="0"/>
@@ -24069,17 +25814,94 @@
     <w:p>
       <w:pPr>
         <w:spacing w:line="360" w:lineRule="auto"/>
-        <w:rPr>
-          <w:rFonts w:ascii="Times New Roman" w:eastAsia="宋体" w:hAnsi="Times New Roman"/>
-          <w:color w:val="auto"/>
-        </w:rPr>
-      </w:pPr>
+        <w:ind w:firstLineChars="200" w:firstLine="420"/>
+        <w:rPr>
+          <w:rFonts w:ascii="Times New Roman" w:eastAsia="宋体" w:hAnsi="Times New Roman"/>
+          <w:color w:val="auto"/>
+        </w:rPr>
+      </w:pPr>
+      <w:bookmarkStart w:id="10" w:name="_Hlk149048351"/>
+      <w:r>
+        <w:rPr>
+          <w:rFonts w:ascii="Times New Roman" w:eastAsia="宋体" w:hAnsi="Times New Roman" w:hint="eastAsia"/>
+          <w:color w:val="auto"/>
+        </w:rPr>
+        <w:t>本实验添加了算术逻辑运算、乘除法运算、转移、访存四类指令，基本上都可以复用现有的数据通路，只需对控制信号作一些修改，但也有一些地方需要设计新的通路和器件，比如在</w:t>
+      </w:r>
+      <w:r>
+        <w:rPr>
+          <w:rFonts w:ascii="Times New Roman" w:eastAsia="宋体" w:hAnsi="Times New Roman" w:hint="eastAsia"/>
+          <w:color w:val="auto"/>
+        </w:rPr>
+        <w:t>ALU</w:t>
+      </w:r>
+      <w:r>
+        <w:rPr>
+          <w:rFonts w:ascii="Times New Roman" w:eastAsia="宋体" w:hAnsi="Times New Roman" w:hint="eastAsia"/>
+          <w:color w:val="auto"/>
+        </w:rPr>
+        <w:t>中添加乘法器和除法器。</w:t>
+      </w:r>
+    </w:p>
+    <w:p>
+      <w:pPr>
+        <w:spacing w:line="360" w:lineRule="auto"/>
+        <w:ind w:firstLineChars="200" w:firstLine="420"/>
+        <w:rPr>
+          <w:rFonts w:ascii="Times New Roman" w:eastAsia="宋体" w:hAnsi="Times New Roman" w:hint="eastAsia"/>
+          <w:color w:val="auto"/>
+        </w:rPr>
+      </w:pPr>
+      <w:r>
+        <w:rPr>
+          <w:rFonts w:ascii="Times New Roman" w:eastAsia="宋体" w:hAnsi="Times New Roman" w:hint="eastAsia"/>
+          <w:color w:val="auto"/>
+        </w:rPr>
+        <w:lastRenderedPageBreak/>
+        <w:t>通过本次实验，本小组成员还对</w:t>
+      </w:r>
+      <w:r>
+        <w:rPr>
+          <w:rFonts w:ascii="Times New Roman" w:eastAsia="宋体" w:hAnsi="Times New Roman" w:hint="eastAsia"/>
+          <w:color w:val="auto"/>
+        </w:rPr>
+        <w:t>git</w:t>
+      </w:r>
+      <w:r>
+        <w:rPr>
+          <w:rFonts w:ascii="Times New Roman" w:eastAsia="宋体" w:hAnsi="Times New Roman" w:hint="eastAsia"/>
+          <w:color w:val="auto"/>
+        </w:rPr>
+        <w:t>的使用进一步熟悉，对如何使用</w:t>
+      </w:r>
+      <w:r>
+        <w:rPr>
+          <w:rFonts w:ascii="Times New Roman" w:eastAsia="宋体" w:hAnsi="Times New Roman" w:hint="eastAsia"/>
+          <w:color w:val="auto"/>
+        </w:rPr>
+        <w:t>git</w:t>
+      </w:r>
+      <w:r>
+        <w:rPr>
+          <w:rFonts w:ascii="Times New Roman" w:eastAsia="宋体" w:hAnsi="Times New Roman" w:hint="eastAsia"/>
+          <w:color w:val="auto"/>
+        </w:rPr>
+        <w:t>进行合作有了更深的理解</w:t>
+      </w:r>
+      <w:bookmarkEnd w:id="10"/>
+      <w:r>
+        <w:rPr>
+          <w:rFonts w:ascii="Times New Roman" w:eastAsia="宋体" w:hAnsi="Times New Roman" w:hint="eastAsia"/>
+          <w:color w:val="auto"/>
+        </w:rPr>
+        <w:t>。</w:t>
+      </w:r>
     </w:p>
     <w:sectPr>
-      <w:headerReference w:type="even" r:id="rId61"/>
-      <w:headerReference w:type="default" r:id="rId62"/>
-      <w:footerReference w:type="default" r:id="rId63"/>
-      <w:headerReference w:type="first" r:id="rId64"/>
+      <w:headerReference w:type="even" r:id="rId69"/>
+      <w:headerReference w:type="default" r:id="rId70"/>
+      <w:footerReference w:type="default" r:id="rId71"/>
+      <w:headerReference w:type="first" r:id="rId72"/>
       <w:pgSz w:w="11906" w:h="16838"/>
       <w:pgMar w:top="720" w:right="720" w:bottom="720" w:left="720" w:header="851" w:footer="992" w:gutter="0"/>
       <w:cols w:space="720"/>
@@ -28235,7 +30057,7 @@
   <w:abstractNum w:abstractNumId="43" w15:restartNumberingAfterBreak="0">
     <w:nsid w:val="67AF5F27"/>
     <w:multiLevelType w:val="multilevel"/>
-    <w:tmpl w:val="6D92F0EC"/>
+    <w:tmpl w:val="3CB67320"/>
     <w:lvl w:ilvl="0">
       <w:start w:val="1"/>
       <w:numFmt w:val="chineseCountingThousand"/>
@@ -28651,6 +30473,128 @@
     </w:lvl>
   </w:abstractNum>
   <w:abstractNum w:abstractNumId="47" w15:restartNumberingAfterBreak="0">
+    <w:nsid w:val="71F93A4F"/>
+    <w:multiLevelType w:val="multilevel"/>
+    <w:tmpl w:val="6D92F0EC"/>
+    <w:lvl w:ilvl="0">
+      <w:start w:val="1"/>
+      <w:numFmt w:val="chineseCountingThousand"/>
+      <w:lvlText w:val="%1、"/>
+      <w:lvlJc w:val="left"/>
+      <w:pPr>
+        <w:ind w:left="720" w:hanging="720"/>
+      </w:pPr>
+      <w:rPr>
+        <w:rFonts w:ascii="Times New Roman" w:eastAsia="黑体" w:hAnsi="Times New Roman" w:hint="default"/>
+        <w:color w:val="auto"/>
+        <w:sz w:val="32"/>
+        <w:szCs w:val="36"/>
+        <w:lang w:val="en-US"/>
+      </w:rPr>
+    </w:lvl>
+    <w:lvl w:ilvl="1">
+      <w:start w:val="1"/>
+      <w:numFmt w:val="chineseCountingThousand"/>
+      <w:lvlText w:val="（%2）"/>
+      <w:lvlJc w:val="left"/>
+      <w:pPr>
+        <w:ind w:left="800" w:hanging="360"/>
+      </w:pPr>
+      <w:rPr>
+        <w:rFonts w:ascii="Times New Roman" w:eastAsia="黑体" w:hAnsi="Times New Roman" w:hint="default"/>
+        <w:sz w:val="28"/>
+        <w:szCs w:val="28"/>
+        <w:lang w:val="en-US"/>
+      </w:rPr>
+    </w:lvl>
+    <w:lvl w:ilvl="2">
+      <w:start w:val="1"/>
+      <w:numFmt w:val="decimal"/>
+      <w:lvlText w:val="%3、"/>
+      <w:lvlJc w:val="left"/>
+      <w:pPr>
+        <w:ind w:left="1320" w:hanging="440"/>
+      </w:pPr>
+      <w:rPr>
+        <w:rFonts w:ascii="Times New Roman" w:eastAsia="黑体" w:hAnsi="Times New Roman" w:hint="default"/>
+        <w:sz w:val="24"/>
+        <w:szCs w:val="24"/>
+      </w:rPr>
+    </w:lvl>
+    <w:lvl w:ilvl="3">
+      <w:start w:val="1"/>
+      <w:numFmt w:val="decimal"/>
+      <w:lvlText w:val="（%4）"/>
+      <w:lvlJc w:val="left"/>
+      <w:pPr>
+        <w:ind w:left="1760" w:hanging="440"/>
+      </w:pPr>
+      <w:rPr>
+        <w:rFonts w:ascii="Times New Roman" w:eastAsia="黑体" w:hAnsi="Times New Roman" w:hint="default"/>
+      </w:rPr>
+    </w:lvl>
+    <w:lvl w:ilvl="4">
+      <w:start w:val="1"/>
+      <w:numFmt w:val="lowerLetter"/>
+      <w:lvlText w:val="%5)"/>
+      <w:lvlJc w:val="left"/>
+      <w:pPr>
+        <w:ind w:left="2200" w:hanging="440"/>
+      </w:pPr>
+      <w:rPr>
+        <w:rFonts w:hint="eastAsia"/>
+      </w:rPr>
+    </w:lvl>
+    <w:lvl w:ilvl="5">
+      <w:start w:val="1"/>
+      <w:numFmt w:val="lowerRoman"/>
+      <w:lvlText w:val="%6."/>
+      <w:lvlJc w:val="right"/>
+      <w:pPr>
+        <w:ind w:left="2640" w:hanging="440"/>
+      </w:pPr>
+      <w:rPr>
+        <w:rFonts w:hint="eastAsia"/>
+      </w:rPr>
+    </w:lvl>
+    <w:lvl w:ilvl="6">
+      <w:start w:val="1"/>
+      <w:numFmt w:val="decimal"/>
+      <w:lvlText w:val="%7."/>
+      <w:lvlJc w:val="left"/>
+      <w:pPr>
+        <w:ind w:left="3080" w:hanging="440"/>
+      </w:pPr>
+      <w:rPr>
+        <w:rFonts w:hint="eastAsia"/>
+      </w:rPr>
+    </w:lvl>
+    <w:lvl w:ilvl="7">
+      <w:start w:val="1"/>
+      <w:numFmt w:val="lowerLetter"/>
+      <w:lvlText w:val="%8)"/>
+      <w:lvlJc w:val="left"/>
+      <w:pPr>
+        <w:ind w:left="3520" w:hanging="440"/>
+      </w:pPr>
+      <w:rPr>
+        <w:rFonts w:hint="eastAsia"/>
+      </w:rPr>
+    </w:lvl>
+    <w:lvl w:ilvl="8">
+      <w:start w:val="1"/>
+      <w:numFmt w:val="lowerRoman"/>
+      <w:lvlText w:val="%9."/>
+      <w:lvlJc w:val="right"/>
+      <w:pPr>
+        <w:ind w:left="3960" w:hanging="440"/>
+      </w:pPr>
+      <w:rPr>
+        <w:rFonts w:hint="eastAsia"/>
+      </w:rPr>
+    </w:lvl>
+  </w:abstractNum>
+  <w:abstractNum w:abstractNumId="48" w15:restartNumberingAfterBreak="0">
     <w:nsid w:val="74E70192"/>
     <w:multiLevelType w:val="hybridMultilevel"/>
     <w:tmpl w:val="111CB08A"/>
@@ -28739,7 +30683,7 @@
       </w:pPr>
     </w:lvl>
   </w:abstractNum>
-  <w:abstractNum w:abstractNumId="48" w15:restartNumberingAfterBreak="0">
+  <w:abstractNum w:abstractNumId="49" w15:restartNumberingAfterBreak="0">
     <w:nsid w:val="7A4B61DB"/>
     <w:multiLevelType w:val="hybridMultilevel"/>
     <w:tmpl w:val="A2424114"/>
@@ -28828,7 +30772,7 @@
       </w:pPr>
     </w:lvl>
   </w:abstractNum>
-  <w:abstractNum w:abstractNumId="49" w15:restartNumberingAfterBreak="0">
+  <w:abstractNum w:abstractNumId="50" w15:restartNumberingAfterBreak="0">
     <w:nsid w:val="7AD76DFD"/>
     <w:multiLevelType w:val="hybridMultilevel"/>
     <w:tmpl w:val="900E0174"/>
@@ -28917,7 +30861,7 @@
       </w:pPr>
     </w:lvl>
   </w:abstractNum>
-  <w:abstractNum w:abstractNumId="50" w15:restartNumberingAfterBreak="0">
+  <w:abstractNum w:abstractNumId="51" w15:restartNumberingAfterBreak="0">
     <w:nsid w:val="7AD91FF8"/>
     <w:multiLevelType w:val="multilevel"/>
     <w:tmpl w:val="658C014C"/>
@@ -29034,7 +30978,7 @@
       </w:rPr>
     </w:lvl>
   </w:abstractNum>
-  <w:abstractNum w:abstractNumId="51" w15:restartNumberingAfterBreak="0">
+  <w:abstractNum w:abstractNumId="52" w15:restartNumberingAfterBreak="0">
     <w:nsid w:val="7D61585B"/>
     <w:multiLevelType w:val="hybridMultilevel"/>
     <w:tmpl w:val="B43AA88E"/>
@@ -29124,7 +31068,7 @@
       </w:pPr>
     </w:lvl>
   </w:abstractNum>
-  <w:abstractNum w:abstractNumId="52" w15:restartNumberingAfterBreak="0">
+  <w:abstractNum w:abstractNumId="53" w15:restartNumberingAfterBreak="0">
     <w:nsid w:val="7DB30F3F"/>
     <w:multiLevelType w:val="hybridMultilevel"/>
     <w:tmpl w:val="25569E9A"/>
@@ -29213,7 +31157,7 @@
       </w:pPr>
     </w:lvl>
   </w:abstractNum>
-  <w:abstractNum w:abstractNumId="53" w15:restartNumberingAfterBreak="0">
+  <w:abstractNum w:abstractNumId="54" w15:restartNumberingAfterBreak="0">
     <w:nsid w:val="7E36440F"/>
     <w:multiLevelType w:val="multilevel"/>
     <w:tmpl w:val="223F764A"/>
@@ -29299,7 +31243,7 @@
       </w:pPr>
     </w:lvl>
   </w:abstractNum>
-  <w:abstractNum w:abstractNumId="54" w15:restartNumberingAfterBreak="0">
+  <w:abstractNum w:abstractNumId="55" w15:restartNumberingAfterBreak="0">
     <w:nsid w:val="7F30239D"/>
     <w:multiLevelType w:val="multilevel"/>
     <w:tmpl w:val="7F30239D"/>
@@ -29395,7 +31339,7 @@
     </w:lvl>
   </w:abstractNum>
   <w:num w:numId="1" w16cid:durableId="974605284">
-    <w:abstractNumId w:val="54"/>
+    <w:abstractNumId w:val="55"/>
   </w:num>
   <w:num w:numId="2" w16cid:durableId="435753707">
     <w:abstractNumId w:val="46"/>
@@ -29419,7 +31363,7 @@
     <w:abstractNumId w:val="17"/>
   </w:num>
   <w:num w:numId="9" w16cid:durableId="524486222">
-    <w:abstractNumId w:val="51"/>
+    <w:abstractNumId w:val="52"/>
   </w:num>
   <w:num w:numId="10" w16cid:durableId="76486500">
     <w:abstractNumId w:val="24"/>
@@ -29443,7 +31387,7 @@
     <w:abstractNumId w:val="34"/>
   </w:num>
   <w:num w:numId="17" w16cid:durableId="335116873">
-    <w:abstractNumId w:val="49"/>
+    <w:abstractNumId w:val="50"/>
   </w:num>
   <w:num w:numId="18" w16cid:durableId="983506473">
     <w:abstractNumId w:val="13"/>
@@ -29500,13 +31444,13 @@
     <w:abstractNumId w:val="42"/>
   </w:num>
   <w:num w:numId="27" w16cid:durableId="682517306">
-    <w:abstractNumId w:val="48"/>
+    <w:abstractNumId w:val="49"/>
   </w:num>
   <w:num w:numId="28" w16cid:durableId="1045565484">
     <w:abstractNumId w:val="40"/>
   </w:num>
   <w:num w:numId="29" w16cid:durableId="377635146">
-    <w:abstractNumId w:val="47"/>
+    <w:abstractNumId w:val="48"/>
   </w:num>
   <w:num w:numId="30" w16cid:durableId="1814174500">
     <w:abstractNumId w:val="44"/>
@@ -29527,7 +31471,7 @@
     <w:abstractNumId w:val="35"/>
   </w:num>
   <w:num w:numId="36" w16cid:durableId="843016094">
-    <w:abstractNumId w:val="53"/>
+    <w:abstractNumId w:val="54"/>
   </w:num>
   <w:num w:numId="37" w16cid:durableId="1018431820">
     <w:abstractNumId w:val="30"/>
@@ -29548,7 +31492,7 @@
     <w:abstractNumId w:val="3"/>
   </w:num>
   <w:num w:numId="43" w16cid:durableId="2143885072">
-    <w:abstractNumId w:val="52"/>
+    <w:abstractNumId w:val="53"/>
   </w:num>
   <w:num w:numId="44" w16cid:durableId="1616249876">
     <w:abstractNumId w:val="43"/>
@@ -29575,7 +31519,7 @@
     <w:abstractNumId w:val="20"/>
   </w:num>
   <w:num w:numId="52" w16cid:durableId="1758358970">
-    <w:abstractNumId w:val="50"/>
+    <w:abstractNumId w:val="51"/>
   </w:num>
   <w:num w:numId="53" w16cid:durableId="1598053739">
     <w:abstractNumId w:val="31"/>
@@ -29591,6 +31535,9 @@
     <w:lvlOverride w:ilvl="0">
       <w:startOverride w:val="1"/>
     </w:lvlOverride>
+  </w:num>
+  <w:num w:numId="57" w16cid:durableId="596908368">
+    <w:abstractNumId w:val="47"/>
   </w:num>
 </w:numbering>
 </file>
@@ -30227,7 +32174,6 @@
   <w:style w:type="character" w:default="1" w:styleId="a0">
     <w:name w:val="Default Paragraph Font"/>
     <w:uiPriority w:val="1"/>
-    <w:semiHidden/>
     <w:unhideWhenUsed/>
   </w:style>
   <w:style w:type="table" w:default="1" w:styleId="a1">
@@ -31604,10 +33550,6 @@
 </file>
 
 <file path=customXml/item1.xml><?xml version="1.0" encoding="utf-8"?>
-<b:Sources xmlns:b="http://schemas.openxmlformats.org/officeDocument/2006/bibliography" xmlns="http://schemas.openxmlformats.org/officeDocument/2006/bibliography" SelectedStyle="\APASixthEditionOfficeOnline.xsl" StyleName="APA" Version="6"/>
-</file>
-
-<file path=customXml/item2.xml><?xml version="1.0" encoding="utf-8"?>
 <s:customData xmlns="http://www.wps.cn/officeDocument/2013/wpsCustomData" xmlns:s="http://www.wps.cn/officeDocument/2013/wpsCustomData">
   <customSectProps>
     <customSectPr/>
@@ -31620,18 +33562,22 @@
 </s:customData>
 </file>
 
+<file path=customXml/item2.xml><?xml version="1.0" encoding="utf-8"?>
+<b:Sources xmlns:b="http://schemas.openxmlformats.org/officeDocument/2006/bibliography" xmlns="http://schemas.openxmlformats.org/officeDocument/2006/bibliography" SelectedStyle="\APASixthEditionOfficeOnline.xsl" StyleName="APA" Version="6"/>
+</file>
+
 <file path=customXml/itemProps1.xml><?xml version="1.0" encoding="utf-8"?>
+<ds:datastoreItem xmlns:ds="http://schemas.openxmlformats.org/officeDocument/2006/customXml" ds:itemID="{B1977F7D-205B-4081-913C-38D41E755F92}">
+  <ds:schemaRefs>
+    <ds:schemaRef ds:uri="http://www.wps.cn/officeDocument/2013/wpsCustomData"/>
+  </ds:schemaRefs>
+</ds:datastoreItem>
+</file>
+
+<file path=customXml/itemProps2.xml><?xml version="1.0" encoding="utf-8"?>
 <ds:datastoreItem xmlns:ds="http://schemas.openxmlformats.org/officeDocument/2006/customXml" ds:itemID="{CFE07DF2-AF93-48E0-AA22-B95922D9AD8A}">
   <ds:schemaRefs>
     <ds:schemaRef ds:uri="http://schemas.openxmlformats.org/officeDocument/2006/bibliography"/>
   </ds:schemaRefs>
 </ds:datastoreItem>
-</file>
-
-<file path=customXml/itemProps2.xml><?xml version="1.0" encoding="utf-8"?>
-<ds:datastoreItem xmlns:ds="http://schemas.openxmlformats.org/officeDocument/2006/customXml" ds:itemID="{B1977F7D-205B-4081-913C-38D41E755F92}">
-  <ds:schemaRefs>
-    <ds:schemaRef ds:uri="http://www.wps.cn/officeDocument/2013/wpsCustomData"/>
-  </ds:schemaRefs>
-</ds:datastoreItem>
 </file>
</xml_diff>